<commit_message>
All necessary files at this commit
</commit_message>
<xml_diff>
--- a/Report.docx
+++ b/Report.docx
@@ -322,7 +322,13 @@
         </w:numPr>
       </w:pPr>
       <w:r>
-        <w:t>save_model()</w:t>
+        <w:t>save_</w:t>
+      </w:r>
+      <w:r>
+        <w:t>layers</w:t>
+      </w:r>
+      <w:r>
+        <w:t>()</w:t>
       </w:r>
     </w:p>
     <w:p>
@@ -529,7 +535,7 @@
         </w:numPr>
       </w:pPr>
       <w:r>
-        <w:t>_do_dot()</w:t>
+        <w:t>forward_prop()</w:t>
       </w:r>
     </w:p>
     <w:p>
@@ -541,7 +547,19 @@
         </w:numPr>
       </w:pPr>
       <w:r>
-        <w:t>_transf_kernel()</w:t>
+        <w:t>backward_prop()</w:t>
+      </w:r>
+    </w:p>
+    <w:p>
+      <w:pPr>
+        <w:pStyle w:val="ListParagraph"/>
+        <w:numPr>
+          <w:ilvl w:val="1"/>
+          <w:numId w:val="2"/>
+        </w:numPr>
+      </w:pPr>
+      <w:r>
+        <w:t>MaxPooling</w:t>
       </w:r>
     </w:p>
     <w:p>
@@ -577,7 +595,7 @@
         </w:numPr>
       </w:pPr>
       <w:r>
-        <w:t>MaxPooling</w:t>
+        <w:t>FullyConnected</w:t>
       </w:r>
     </w:p>
     <w:p>
@@ -608,12 +626,27 @@
       <w:pPr>
         <w:pStyle w:val="ListParagraph"/>
         <w:numPr>
+          <w:ilvl w:val="0"/>
+          <w:numId w:val="2"/>
+        </w:numPr>
+      </w:pPr>
+      <w:r>
+        <w:t>activations</w:t>
+      </w:r>
+      <w:r>
+        <w:t>.py</w:t>
+      </w:r>
+    </w:p>
+    <w:p>
+      <w:pPr>
+        <w:pStyle w:val="ListParagraph"/>
+        <w:numPr>
           <w:ilvl w:val="1"/>
           <w:numId w:val="2"/>
         </w:numPr>
       </w:pPr>
       <w:r>
-        <w:t>FullyConnected</w:t>
+        <w:t>ReLU</w:t>
       </w:r>
     </w:p>
     <w:p>
@@ -625,7 +658,10 @@
         </w:numPr>
       </w:pPr>
       <w:r>
-        <w:t>forward_prop()</w:t>
+        <w:t>forward_prop</w:t>
+      </w:r>
+      <w:r>
+        <w:t>()</w:t>
       </w:r>
     </w:p>
     <w:p>
@@ -644,15 +680,37 @@
       <w:pPr>
         <w:pStyle w:val="ListParagraph"/>
         <w:numPr>
-          <w:ilvl w:val="0"/>
+          <w:ilvl w:val="1"/>
           <w:numId w:val="2"/>
         </w:numPr>
       </w:pPr>
       <w:r>
-        <w:t>activations</w:t>
-      </w:r>
-      <w:r>
-        <w:t>.py</w:t>
+        <w:lastRenderedPageBreak/>
+        <w:t>Sigmoid</w:t>
+      </w:r>
+    </w:p>
+    <w:p>
+      <w:pPr>
+        <w:pStyle w:val="ListParagraph"/>
+        <w:numPr>
+          <w:ilvl w:val="2"/>
+          <w:numId w:val="2"/>
+        </w:numPr>
+      </w:pPr>
+      <w:r>
+        <w:t>forward_prop()</w:t>
+      </w:r>
+    </w:p>
+    <w:p>
+      <w:pPr>
+        <w:pStyle w:val="ListParagraph"/>
+        <w:numPr>
+          <w:ilvl w:val="2"/>
+          <w:numId w:val="2"/>
+        </w:numPr>
+      </w:pPr>
+      <w:r>
+        <w:t>backward_prop()</w:t>
       </w:r>
     </w:p>
     <w:p>
@@ -664,7 +722,7 @@
         </w:numPr>
       </w:pPr>
       <w:r>
-        <w:t>ReLU</w:t>
+        <w:t>tanh</w:t>
       </w:r>
     </w:p>
     <w:p>
@@ -676,11 +734,7 @@
         </w:numPr>
       </w:pPr>
       <w:r>
-        <w:lastRenderedPageBreak/>
-        <w:t>forward_prop</w:t>
-      </w:r>
-      <w:r>
-        <w:t>()</w:t>
+        <w:t>forward_prop()</w:t>
       </w:r>
     </w:p>
     <w:p>
@@ -699,12 +753,24 @@
       <w:pPr>
         <w:pStyle w:val="ListParagraph"/>
         <w:numPr>
+          <w:ilvl w:val="0"/>
+          <w:numId w:val="2"/>
+        </w:numPr>
+      </w:pPr>
+      <w:r>
+        <w:t>helper.py</w:t>
+      </w:r>
+    </w:p>
+    <w:p>
+      <w:pPr>
+        <w:pStyle w:val="ListParagraph"/>
+        <w:numPr>
           <w:ilvl w:val="1"/>
           <w:numId w:val="2"/>
         </w:numPr>
       </w:pPr>
       <w:r>
-        <w:t>Sigmoid</w:t>
+        <w:t>Helper</w:t>
       </w:r>
     </w:p>
     <w:p>
@@ -716,7 +782,7 @@
         </w:numPr>
       </w:pPr>
       <w:r>
-        <w:t>forward_prop()</w:t>
+        <w:t>im2col()</w:t>
       </w:r>
     </w:p>
     <w:p>
@@ -728,43 +794,7 @@
         </w:numPr>
       </w:pPr>
       <w:r>
-        <w:t>backward_prop()</w:t>
-      </w:r>
-    </w:p>
-    <w:p>
-      <w:pPr>
-        <w:pStyle w:val="ListParagraph"/>
-        <w:numPr>
-          <w:ilvl w:val="1"/>
-          <w:numId w:val="2"/>
-        </w:numPr>
-      </w:pPr>
-      <w:r>
-        <w:t>tanh</w:t>
-      </w:r>
-    </w:p>
-    <w:p>
-      <w:pPr>
-        <w:pStyle w:val="ListParagraph"/>
-        <w:numPr>
-          <w:ilvl w:val="2"/>
-          <w:numId w:val="2"/>
-        </w:numPr>
-      </w:pPr>
-      <w:r>
-        <w:t>forward_prop()</w:t>
-      </w:r>
-    </w:p>
-    <w:p>
-      <w:pPr>
-        <w:pStyle w:val="ListParagraph"/>
-        <w:numPr>
-          <w:ilvl w:val="2"/>
-          <w:numId w:val="2"/>
-        </w:numPr>
-      </w:pPr>
-      <w:r>
-        <w:t>backward_prop()</w:t>
+        <w:t>col2im()</w:t>
       </w:r>
     </w:p>
     <w:p>
@@ -823,7 +853,10 @@
         </w:numPr>
       </w:pPr>
       <w:r>
-        <w:t>model/</w:t>
+        <w:t>layer</w:t>
+      </w:r>
+      <w:r>
+        <w:t>/</w:t>
       </w:r>
     </w:p>
     <w:p>
@@ -888,6 +921,74 @@
     </w:p>
     <w:p>
       <w:pPr>
+        <w:pStyle w:val="ListParagraph"/>
+        <w:numPr>
+          <w:ilvl w:val="0"/>
+          <w:numId w:val="9"/>
+        </w:numPr>
+      </w:pPr>
+      <w:r>
+        <w:t>model/</w:t>
+      </w:r>
+    </w:p>
+    <w:p>
+      <w:pPr>
+        <w:pStyle w:val="ListParagraph"/>
+        <w:numPr>
+          <w:ilvl w:val="1"/>
+          <w:numId w:val="9"/>
+        </w:numPr>
+      </w:pPr>
+      <w:r>
+        <w:t>model_data_19.pkl</w:t>
+      </w:r>
+    </w:p>
+    <w:p>
+      <w:pPr>
+        <w:pStyle w:val="ListParagraph"/>
+        <w:numPr>
+          <w:ilvl w:val="0"/>
+          <w:numId w:val="9"/>
+        </w:numPr>
+      </w:pPr>
+      <w:r>
+        <w:t>out.txt</w:t>
+      </w:r>
+    </w:p>
+    <w:p>
+      <w:pPr>
+        <w:pStyle w:val="ListParagraph"/>
+        <w:numPr>
+          <w:ilvl w:val="1"/>
+          <w:numId w:val="9"/>
+        </w:numPr>
+      </w:pPr>
+      <w:r>
+        <w:t>Contains the output of running the code</w:t>
+      </w:r>
+    </w:p>
+    <w:p>
+      <w:pPr>
+        <w:pStyle w:val="ListParagraph"/>
+        <w:numPr>
+          <w:ilvl w:val="0"/>
+          <w:numId w:val="9"/>
+        </w:numPr>
+      </w:pPr>
+      <w:r>
+        <w:t>error_rate.png</w:t>
+      </w:r>
+    </w:p>
+    <w:p>
+      <w:pPr>
+        <w:rPr>
+          <w:b/>
+          <w:bCs/>
+        </w:rPr>
+      </w:pPr>
+    </w:p>
+    <w:p>
+      <w:pPr>
         <w:rPr>
           <w:b/>
           <w:bCs/>
@@ -1061,6 +1162,7 @@
           <w:b/>
           <w:bCs/>
         </w:rPr>
+        <w:lastRenderedPageBreak/>
         <w:tab/>
       </w:r>
       <w:r>
@@ -1146,7 +1248,6 @@
           <w:b/>
           <w:bCs/>
         </w:rPr>
-        <w:lastRenderedPageBreak/>
         <w:tab/>
       </w:r>
       <w:r>
@@ -1476,6 +1577,38 @@
           </w:p>
         </w:tc>
       </w:tr>
+      <w:tr>
+        <w:tc>
+          <w:tcPr>
+            <w:tcW w:w="2122" w:type="dxa"/>
+          </w:tcPr>
+          <w:p>
+            <w:r>
+              <w:t>load</w:t>
+            </w:r>
+          </w:p>
+        </w:tc>
+        <w:tc>
+          <w:tcPr>
+            <w:tcW w:w="5811" w:type="dxa"/>
+          </w:tcPr>
+          <w:p>
+            <w:r>
+              <w:t>Whether to load the kernel weights and bias from storage</w:t>
+            </w:r>
+          </w:p>
+        </w:tc>
+        <w:tc>
+          <w:tcPr>
+            <w:tcW w:w="1083" w:type="dxa"/>
+          </w:tcPr>
+          <w:p>
+            <w:r>
+              <w:t>False</w:t>
+            </w:r>
+          </w:p>
+        </w:tc>
+      </w:tr>
     </w:tbl>
     <w:p>
       <w:r>
@@ -1651,6 +1784,7 @@
           <w:b/>
           <w:bCs/>
         </w:rPr>
+        <w:lastRenderedPageBreak/>
         <w:t>forward_prop():</w:t>
       </w:r>
     </w:p>
@@ -1708,7 +1842,6 @@
           <w:b/>
           <w:bCs/>
         </w:rPr>
-        <w:lastRenderedPageBreak/>
         <w:t>Convolution:</w:t>
       </w:r>
     </w:p>
@@ -1732,23 +1865,14 @@
     </w:p>
     <w:p>
       <w:pPr>
-        <w:rPr>
-          <w:b/>
-          <w:bCs/>
-        </w:rPr>
-      </w:pPr>
-      <w:r>
-        <w:tab/>
-      </w:r>
-      <w:r>
-        <w:tab/>
-      </w:r>
-      <w:r>
-        <w:rPr>
-          <w:b/>
-          <w:bCs/>
-        </w:rPr>
-        <w:t>_do_dot():</w:t>
+        <w:ind w:left="720" w:firstLine="720"/>
+      </w:pPr>
+      <w:r>
+        <w:rPr>
+          <w:b/>
+          <w:bCs/>
+        </w:rPr>
+        <w:t>forward_prop():</w:t>
       </w:r>
     </w:p>
     <w:p>
@@ -1756,28 +1880,38 @@
         <w:ind w:left="1440" w:firstLine="720"/>
       </w:pPr>
       <w:r>
-        <w:t>This function performs the convolutions across the image and the kernel by using scipy’s convolve2d function to calculate the convolutional dot products.</w:t>
-      </w:r>
-    </w:p>
-    <w:p>
-      <w:pPr>
-        <w:rPr>
-          <w:b/>
-          <w:bCs/>
-        </w:rPr>
-      </w:pPr>
-      <w:r>
-        <w:tab/>
-      </w:r>
-      <w:r>
-        <w:tab/>
-      </w:r>
-      <w:r>
-        <w:rPr>
-          <w:b/>
-          <w:bCs/>
-        </w:rPr>
-        <w:t>_transf_kernel():</w:t>
+        <w:t xml:space="preserve">During forward propagation, this function initializes an empty numpy array for the desired shape. </w:t>
+      </w:r>
+      <w:r>
+        <w:t>The input data and the vectors are reshaped using helper functions and the dot product is then taken. This is reshaped again to provide the necessary shape.</w:t>
+      </w:r>
+      <w:r>
+        <w:t xml:space="preserve"> </w:t>
+      </w:r>
+      <w:r>
+        <w:t>In addition, if an activation function is specified, the forward propagation for the same is also performed here by calling it.</w:t>
+      </w:r>
+      <w:r>
+        <w:t xml:space="preserve"> The output is then returned.</w:t>
+      </w:r>
+    </w:p>
+    <w:p>
+      <w:pPr>
+        <w:ind w:left="720" w:firstLine="720"/>
+      </w:pPr>
+      <w:r>
+        <w:rPr>
+          <w:b/>
+          <w:bCs/>
+        </w:rPr>
+        <w:t>backw</w:t>
+      </w:r>
+      <w:r>
+        <w:rPr>
+          <w:b/>
+          <w:bCs/>
+        </w:rPr>
+        <w:t>ard_prop():</w:t>
       </w:r>
     </w:p>
     <w:p>
@@ -1785,63 +1919,10 @@
         <w:ind w:left="1440" w:firstLine="720"/>
       </w:pPr>
       <w:r>
-        <w:t>The transf_kernel function is used to rotate the kernel twice before passing it into the convolution function to facilitate the calculation of the right values in performing the convolution.</w:t>
-      </w:r>
-    </w:p>
-    <w:p>
-      <w:pPr>
-        <w:ind w:left="720" w:firstLine="720"/>
-      </w:pPr>
-      <w:r>
-        <w:rPr>
-          <w:b/>
-          <w:bCs/>
-        </w:rPr>
-        <w:t>forward_prop():</w:t>
-      </w:r>
-    </w:p>
-    <w:p>
-      <w:pPr>
-        <w:ind w:left="1440" w:firstLine="720"/>
-      </w:pPr>
-      <w:r>
-        <w:t xml:space="preserve">During forward propagation, this function initializes an empty numpy array for the desired shape. </w:t>
-      </w:r>
-      <w:r>
-        <w:t xml:space="preserve">It then iterates over the records in every mini batch, each of the kernels and the depth of the original image to calculate the dot products and finally adds the values of the bias to it. </w:t>
-      </w:r>
-      <w:r>
-        <w:t>In addition, if an activation function is specified, the forward propagation for the same is also performed here by calling it.</w:t>
-      </w:r>
-      <w:r>
-        <w:t xml:space="preserve"> The output is then returned.</w:t>
-      </w:r>
-    </w:p>
-    <w:p>
-      <w:pPr>
-        <w:ind w:left="720" w:firstLine="720"/>
-      </w:pPr>
-      <w:r>
-        <w:rPr>
-          <w:b/>
-          <w:bCs/>
-        </w:rPr>
-        <w:t>backw</w:t>
-      </w:r>
-      <w:r>
-        <w:rPr>
-          <w:b/>
-          <w:bCs/>
-        </w:rPr>
-        <w:t>ard_prop():</w:t>
-      </w:r>
-    </w:p>
-    <w:p>
-      <w:pPr>
-        <w:ind w:left="1440" w:firstLine="720"/>
-      </w:pPr>
-      <w:r>
-        <w:t xml:space="preserve">During the backward propagation, initially the derivative of the output from the previous layer passed is first transformed with respect to the activation function if required. Following that, empty numpy arrays are created to store the deltas calculated with respect to the inputs, the weights and the bias. </w:t>
+        <w:t xml:space="preserve">During the backward propagation, initially the derivative of the output from the previous layer passed is first transformed with respect to the activation function if required. </w:t>
+      </w:r>
+      <w:r>
+        <w:t xml:space="preserve">Using helper functions, the delta is reshaped and then the product is calculated to give the deltas for the inputs, weights, and the bias. </w:t>
       </w:r>
       <w:r>
         <w:t>Finally, the</w:t>
@@ -1946,7 +2027,11 @@
         <w:t>back propagation</w:t>
       </w:r>
       <w:r>
-        <w:t xml:space="preserve"> is carried out by repeating the maximum values across the size of the kernel and calculating the delta of inputs by checking for the positions where the values of the inputs match the values of the delta.</w:t>
+        <w:t xml:space="preserve"> is carried out by repeating the maximum values across the size of the kernel and </w:t>
+      </w:r>
+      <w:r>
+        <w:lastRenderedPageBreak/>
+        <w:t>calculating the delta of inputs by checking for the positions where the values of the inputs match the values of the delta.</w:t>
       </w:r>
       <w:r>
         <w:t xml:space="preserve"> The input delta is then returned.</w:t>
@@ -1965,7 +2050,6 @@
           <w:b/>
           <w:bCs/>
         </w:rPr>
-        <w:lastRenderedPageBreak/>
         <w:t>FullyConnected:</w:t>
       </w:r>
     </w:p>
@@ -2147,18 +2231,21 @@
         <w:t xml:space="preserve"> The model stores the layers in a dictionary with the keys being the layer identifiers and the values being the layer objects. </w:t>
       </w:r>
       <w:r>
-        <w:t>The layers are added to the dictionary in such a way that the output dimensions for a certain layer are the input dimensions for the next.</w:t>
-      </w:r>
-    </w:p>
-    <w:p>
-      <w:pPr>
-        <w:rPr>
-          <w:b/>
-          <w:bCs/>
-        </w:rPr>
-      </w:pPr>
+        <w:t xml:space="preserve">The layers are added to the </w:t>
+      </w:r>
       <w:r>
         <w:lastRenderedPageBreak/>
+        <w:t>dictionary in such a way that the output dimensions for a certain layer are the input dimensions for the next.</w:t>
+      </w:r>
+    </w:p>
+    <w:p>
+      <w:pPr>
+        <w:rPr>
+          <w:b/>
+          <w:bCs/>
+        </w:rPr>
+      </w:pPr>
+      <w:r>
         <w:tab/>
       </w:r>
       <w:r>
@@ -2227,6 +2314,9 @@
     </w:p>
     <w:p>
       <w:r>
+        <w:rPr>
+          <w:noProof/>
+        </w:rPr>
         <w:drawing>
           <wp:inline distT="0" distB="0" distL="0" distR="0" wp14:anchorId="69D6F2DE" wp14:editId="76301C74">
             <wp:extent cx="1371670" cy="571529"/>
@@ -2293,6 +2383,9 @@
     </w:p>
     <w:p>
       <w:r>
+        <w:rPr>
+          <w:noProof/>
+        </w:rPr>
         <w:drawing>
           <wp:inline distT="0" distB="0" distL="0" distR="0" wp14:anchorId="6399D86B" wp14:editId="7539B140">
             <wp:extent cx="1349995" cy="806491"/>
@@ -2381,6 +2474,9 @@
         </w:rPr>
       </w:pPr>
       <w:r>
+        <w:rPr>
+          <w:noProof/>
+        </w:rPr>
         <w:drawing>
           <wp:inline distT="0" distB="0" distL="0" distR="0" wp14:anchorId="0AC1E192" wp14:editId="4AF742FA">
             <wp:extent cx="1130441" cy="571500"/>
@@ -2464,7 +2560,21 @@
           <w:b/>
           <w:bCs/>
         </w:rPr>
-        <w:t>save_model():</w:t>
+        <w:t>save_</w:t>
+      </w:r>
+      <w:r>
+        <w:rPr>
+          <w:b/>
+          <w:bCs/>
+        </w:rPr>
+        <w:t>layers</w:t>
+      </w:r>
+      <w:r>
+        <w:rPr>
+          <w:b/>
+          <w:bCs/>
+        </w:rPr>
+        <w:t>():</w:t>
       </w:r>
     </w:p>
     <w:p>
@@ -2552,18 +2662,21 @@
         <w:t>all</w:t>
       </w:r>
       <w:r>
-        <w:t xml:space="preserve"> the layers iteratively by using the output of one for the input of the next. Once it has passed through all the layers, it calls the loss function to calculate the entropy loss for the train mode. For the eval mode, the final step is to convert the probabilities into the classes having the highest probability and then returning that data.</w:t>
-      </w:r>
-    </w:p>
-    <w:p>
-      <w:pPr>
-        <w:rPr>
-          <w:b/>
-          <w:bCs/>
-        </w:rPr>
-      </w:pPr>
+        <w:t xml:space="preserve"> the layers iteratively by using the output of one for the input of the next. Once it has passed through all the layers, it calls </w:t>
+      </w:r>
       <w:r>
         <w:lastRenderedPageBreak/>
+        <w:t>the loss function to calculate the entropy loss for the train mode. For the eval mode, the final step is to convert the probabilities into the classes having the highest probability and then returning that data.</w:t>
+      </w:r>
+    </w:p>
+    <w:p>
+      <w:pPr>
+        <w:rPr>
+          <w:b/>
+          <w:bCs/>
+        </w:rPr>
+      </w:pPr>
+      <w:r>
         <w:tab/>
       </w:r>
       <w:r>
@@ -2602,19 +2715,287 @@
           <w:bCs/>
         </w:rPr>
       </w:pPr>
-    </w:p>
-    <w:p>
-      <w:pPr>
-        <w:rPr>
-          <w:b/>
-          <w:bCs/>
-        </w:rPr>
-      </w:pPr>
-      <w:r>
-        <w:rPr>
-          <w:b/>
-          <w:bCs/>
-        </w:rPr>
+      <w:r>
+        <w:rPr>
+          <w:b/>
+          <w:bCs/>
+        </w:rPr>
+        <w:t>Helper:</w:t>
+      </w:r>
+    </w:p>
+    <w:p>
+      <w:r>
+        <w:rPr>
+          <w:b/>
+          <w:bCs/>
+        </w:rPr>
+        <w:tab/>
+      </w:r>
+      <w:r>
+        <w:t xml:space="preserve">The helper module contains relevant functions to assist during the forward and backward propagation of the convolutional layer. </w:t>
+      </w:r>
+      <w:r>
+        <w:t xml:space="preserve">As the convolutional layer deals with the image directly as inputs, this module contains functions to convert the image to and from column vectors for fast and efficient processing. </w:t>
+      </w:r>
+    </w:p>
+    <w:p>
+      <w:pPr>
+        <w:rPr>
+          <w:b/>
+          <w:bCs/>
+        </w:rPr>
+      </w:pPr>
+      <w:r>
+        <w:rPr>
+          <w:b/>
+          <w:bCs/>
+        </w:rPr>
+        <w:tab/>
+        <w:t>im2col():</w:t>
+      </w:r>
+    </w:p>
+    <w:p>
+      <w:r>
+        <w:tab/>
+      </w:r>
+      <w:r>
+        <w:tab/>
+        <w:t xml:space="preserve">The im2col function is called during the forward propagation phase of the convolutional layer. This function is used to convert the input image into the column vectors </w:t>
+      </w:r>
+      <w:r>
+        <w:t xml:space="preserve">by stretching it </w:t>
+      </w:r>
+      <w:r>
+        <w:t xml:space="preserve">to ease the calculation of the dot product. </w:t>
+      </w:r>
+    </w:p>
+    <w:p>
+      <w:pPr>
+        <w:ind w:firstLine="720"/>
+        <w:rPr>
+          <w:b/>
+          <w:bCs/>
+        </w:rPr>
+      </w:pPr>
+      <w:r>
+        <w:rPr>
+          <w:b/>
+          <w:bCs/>
+        </w:rPr>
+        <w:t>col2im():</w:t>
+      </w:r>
+    </w:p>
+    <w:p>
+      <w:r>
+        <w:tab/>
+      </w:r>
+      <w:r>
+        <w:tab/>
+        <w:t xml:space="preserve">The </w:t>
+      </w:r>
+      <w:r>
+        <w:t>col2im</w:t>
+      </w:r>
+      <w:r>
+        <w:t xml:space="preserve"> function is called during the </w:t>
+      </w:r>
+      <w:r>
+        <w:t>backward</w:t>
+      </w:r>
+      <w:r>
+        <w:t xml:space="preserve"> propagation phase of the convolutional layer. This function is used to convert the </w:t>
+      </w:r>
+      <w:r>
+        <w:t xml:space="preserve">stretched image as </w:t>
+      </w:r>
+      <w:r>
+        <w:t>column vectors back into the format of the input image</w:t>
+      </w:r>
+      <w:r>
+        <w:t xml:space="preserve"> after</w:t>
+      </w:r>
+      <w:r>
+        <w:t xml:space="preserve"> the calculation of the dot product</w:t>
+      </w:r>
+      <w:r>
+        <w:t xml:space="preserve"> with the deltas. </w:t>
+      </w:r>
+    </w:p>
+    <w:p/>
+    <w:p>
+      <w:pPr>
+        <w:rPr>
+          <w:b/>
+          <w:bCs/>
+        </w:rPr>
+      </w:pPr>
+      <w:r>
+        <w:rPr>
+          <w:b/>
+          <w:bCs/>
+        </w:rPr>
+        <w:t>A2.py</w:t>
+      </w:r>
+    </w:p>
+    <w:p>
+      <w:r>
+        <w:rPr>
+          <w:b/>
+          <w:bCs/>
+        </w:rPr>
+        <w:tab/>
+      </w:r>
+      <w:r>
+        <w:t xml:space="preserve">This section talks about the changes made in the template provided for this assignment, to facilitate experimentation as well as to ease processes. </w:t>
+      </w:r>
+    </w:p>
+    <w:p>
+      <w:pPr>
+        <w:pStyle w:val="ListParagraph"/>
+        <w:numPr>
+          <w:ilvl w:val="0"/>
+          <w:numId w:val="15"/>
+        </w:numPr>
+      </w:pPr>
+      <w:r>
+        <w:t xml:space="preserve">The pickled models are stored in a </w:t>
+      </w:r>
+      <w:r>
+        <w:rPr>
+          <w:b/>
+          <w:bCs/>
+        </w:rPr>
+        <w:t>model</w:t>
+      </w:r>
+      <w:r>
+        <w:t xml:space="preserve"> directory instead of storing them in the same directory as this file.</w:t>
+      </w:r>
+    </w:p>
+    <w:p>
+      <w:pPr>
+        <w:pStyle w:val="ListParagraph"/>
+        <w:numPr>
+          <w:ilvl w:val="0"/>
+          <w:numId w:val="15"/>
+        </w:numPr>
+      </w:pPr>
+      <w:r>
+        <w:t xml:space="preserve">Instead of the running the entire train data (60,000) and test data (10,000) at one go, they were split into 10 iterations to reduce the memory load on the computer and provide faster calculations. This did not lead to any effects to the </w:t>
+      </w:r>
+      <w:r>
+        <w:t>cross-entropy</w:t>
+      </w:r>
+      <w:r>
+        <w:t xml:space="preserve"> loss calculation.</w:t>
+      </w:r>
+      <w:r>
+        <w:t xml:space="preserve"> </w:t>
+      </w:r>
+    </w:p>
+    <w:p>
+      <w:pPr>
+        <w:pStyle w:val="ListParagraph"/>
+        <w:numPr>
+          <w:ilvl w:val="0"/>
+          <w:numId w:val="15"/>
+        </w:numPr>
+      </w:pPr>
+      <w:r>
+        <w:t xml:space="preserve">The test function was also split into 10 iterations as mentioned above to test the data with the model from the latest epoch. </w:t>
+      </w:r>
+    </w:p>
+    <w:p>
+      <w:pPr>
+        <w:pStyle w:val="ListParagraph"/>
+        <w:numPr>
+          <w:ilvl w:val="0"/>
+          <w:numId w:val="15"/>
+        </w:numPr>
+      </w:pPr>
+      <w:r>
+        <w:t xml:space="preserve">The plot of the error rate is saved as </w:t>
+      </w:r>
+      <w:r>
+        <w:rPr>
+          <w:b/>
+          <w:bCs/>
+        </w:rPr>
+        <w:t>error_rate.png</w:t>
+      </w:r>
+      <w:r>
+        <w:t xml:space="preserve"> instead of plotting as the code was run on a server and the image visualization was not possible.</w:t>
+      </w:r>
+    </w:p>
+    <w:p>
+      <w:pPr>
+        <w:rPr>
+          <w:b/>
+          <w:bCs/>
+        </w:rPr>
+      </w:pPr>
+      <w:r>
+        <w:rPr>
+          <w:b/>
+          <w:bCs/>
+        </w:rPr>
+        <w:t>config.yaml</w:t>
+      </w:r>
+    </w:p>
+    <w:p>
+      <w:r>
+        <w:tab/>
+        <w:t xml:space="preserve">The path for storing the models was modified by adding the directory </w:t>
+      </w:r>
+      <w:r>
+        <w:rPr>
+          <w:b/>
+          <w:bCs/>
+        </w:rPr>
+        <w:t>model/</w:t>
+      </w:r>
+      <w:r>
+        <w:t xml:space="preserve"> </w:t>
+      </w:r>
+      <w:r>
+        <w:t>to the path.</w:t>
+      </w:r>
+    </w:p>
+    <w:p>
+      <w:pPr>
+        <w:rPr>
+          <w:b/>
+          <w:bCs/>
+        </w:rPr>
+      </w:pPr>
+      <w:r>
+        <w:rPr>
+          <w:b/>
+          <w:bCs/>
+        </w:rPr>
+        <w:t>Model paths:</w:t>
+      </w:r>
+    </w:p>
+    <w:p>
+      <w:r>
+        <w:tab/>
+      </w:r>
+      <w:r>
+        <w:t>The models trained from the other epochs can be found at this link:</w:t>
+      </w:r>
+    </w:p>
+    <w:p>
+      <w:pPr>
+        <w:rPr>
+          <w:b/>
+          <w:bCs/>
+        </w:rPr>
+      </w:pPr>
+      <w:r>
+        <w:rPr>
+          <w:b/>
+          <w:bCs/>
+        </w:rPr>
+        <w:lastRenderedPageBreak/>
         <w:t>Model Architecture:</w:t>
       </w:r>
     </w:p>
@@ -2834,7 +3215,9 @@
     </w:p>
     <w:p>
       <w:r>
-        <w:lastRenderedPageBreak/>
+        <w:rPr>
+          <w:noProof/>
+        </w:rPr>
         <w:drawing>
           <wp:inline distT="0" distB="0" distL="0" distR="0" wp14:anchorId="63A092E1" wp14:editId="42515608">
             <wp:extent cx="4444243" cy="2143246"/>
@@ -2907,6 +3290,7 @@
                 <w:bCs/>
                 <w:u w:val="single"/>
               </w:rPr>
+              <w:lastRenderedPageBreak/>
               <w:t>Convolutional Layer</w:t>
             </w:r>
           </w:p>
@@ -2935,6 +3319,9 @@
           </w:p>
           <w:p>
             <w:r>
+              <w:rPr>
+                <w:noProof/>
+              </w:rPr>
               <w:drawing>
                 <wp:inline distT="0" distB="0" distL="0" distR="0" wp14:anchorId="3375715E" wp14:editId="3B8AEB28">
                   <wp:extent cx="2482978" cy="806491"/>
@@ -2998,6 +3385,7 @@
               <w:rPr>
                 <w:b/>
                 <w:bCs/>
+                <w:noProof/>
               </w:rPr>
               <w:drawing>
                 <wp:inline distT="0" distB="0" distL="0" distR="0" wp14:anchorId="086683B3" wp14:editId="5FD71675">
@@ -3088,7 +3476,9 @@
           <w:p/>
           <w:p>
             <w:r>
-              <w:lastRenderedPageBreak/>
+              <w:rPr>
+                <w:noProof/>
+              </w:rPr>
               <w:drawing>
                 <wp:inline distT="0" distB="0" distL="0" distR="0" wp14:anchorId="02269CB1" wp14:editId="18CEEB27">
                   <wp:extent cx="4933642" cy="1758950"/>
@@ -3179,8 +3569,10 @@
             </w:pPr>
             <w:r>
               <w:rPr>
+                <w:noProof/>
                 <w:u w:val="single"/>
               </w:rPr>
+              <w:lastRenderedPageBreak/>
               <w:drawing>
                 <wp:inline distT="0" distB="0" distL="0" distR="0" wp14:anchorId="51C5B30B" wp14:editId="2F4B0F9C">
                   <wp:extent cx="5353050" cy="1923569"/>
@@ -3318,6 +3710,9 @@
               </w:rPr>
             </w:pPr>
             <w:r>
+              <w:rPr>
+                <w:noProof/>
+              </w:rPr>
               <w:drawing>
                 <wp:inline distT="0" distB="0" distL="0" distR="0" wp14:anchorId="1854105F" wp14:editId="30A24BCA">
                   <wp:extent cx="1556997" cy="438150"/>
@@ -3378,6 +3773,9 @@
               </w:rPr>
             </w:pPr>
             <w:r>
+              <w:rPr>
+                <w:noProof/>
+              </w:rPr>
               <w:drawing>
                 <wp:inline distT="0" distB="0" distL="0" distR="0" wp14:anchorId="0761885E" wp14:editId="6726512D">
                   <wp:extent cx="2856166" cy="2025650"/>
@@ -3496,7 +3894,9 @@
               </w:rPr>
             </w:pPr>
             <w:r>
-              <w:lastRenderedPageBreak/>
+              <w:rPr>
+                <w:noProof/>
+              </w:rPr>
               <w:drawing>
                 <wp:inline distT="0" distB="0" distL="0" distR="0" wp14:anchorId="0902F9B8" wp14:editId="73989739">
                   <wp:extent cx="1574163" cy="425450"/>
@@ -3565,6 +3965,9 @@
               </w:rPr>
             </w:pPr>
             <w:r>
+              <w:rPr>
+                <w:noProof/>
+              </w:rPr>
               <w:drawing>
                 <wp:inline distT="0" distB="0" distL="0" distR="0" wp14:anchorId="05316873" wp14:editId="5380A92A">
                   <wp:extent cx="2095608" cy="615982"/>
@@ -3631,7 +4034,6 @@
                 <w:bCs/>
                 <w:u w:val="single"/>
               </w:rPr>
-              <w:lastRenderedPageBreak/>
               <w:t>Sigmoid</w:t>
             </w:r>
           </w:p>
@@ -3670,6 +4072,7 @@
               <w:rPr>
                 <w:b/>
                 <w:bCs/>
+                <w:noProof/>
               </w:rPr>
               <w:drawing>
                 <wp:inline distT="0" distB="0" distL="0" distR="0" wp14:anchorId="5ED705C2" wp14:editId="7A04DF68">
@@ -3720,6 +4123,7 @@
                 <w:b/>
                 <w:bCs/>
               </w:rPr>
+              <w:lastRenderedPageBreak/>
               <w:t>Back Propagation:</w:t>
             </w:r>
           </w:p>
@@ -3734,6 +4138,7 @@
               <w:rPr>
                 <w:b/>
                 <w:bCs/>
+                <w:noProof/>
               </w:rPr>
               <w:drawing>
                 <wp:inline distT="0" distB="0" distL="0" distR="0" wp14:anchorId="1C973782" wp14:editId="703936D0">
@@ -3793,6 +4198,7 @@
                 <w:bCs/>
                 <w:u w:val="single"/>
               </w:rPr>
+              <w:lastRenderedPageBreak/>
               <w:t>Tanh</w:t>
             </w:r>
           </w:p>
@@ -3831,6 +4237,7 @@
               <w:rPr>
                 <w:b/>
                 <w:bCs/>
+                <w:noProof/>
               </w:rPr>
               <w:drawing>
                 <wp:inline distT="0" distB="0" distL="0" distR="0" wp14:anchorId="05B05D96" wp14:editId="5A02FB9D">
@@ -3886,6 +4293,9 @@
           </w:p>
           <w:p>
             <w:r>
+              <w:rPr>
+                <w:noProof/>
+              </w:rPr>
               <w:drawing>
                 <wp:inline distT="0" distB="0" distL="0" distR="0" wp14:anchorId="7E35CF0C" wp14:editId="7154F8F7">
                   <wp:extent cx="1574881" cy="609631"/>
@@ -3927,7 +4337,126 @@
       </w:tr>
     </w:tbl>
     <w:p/>
-    <w:p/>
+    <w:p>
+      <w:pPr>
+        <w:rPr>
+          <w:b/>
+          <w:bCs/>
+        </w:rPr>
+      </w:pPr>
+      <w:r>
+        <w:rPr>
+          <w:noProof/>
+        </w:rPr>
+        <w:drawing>
+          <wp:anchor distT="0" distB="0" distL="114300" distR="114300" simplePos="0" relativeHeight="251661312" behindDoc="0" locked="0" layoutInCell="1" allowOverlap="1" wp14:anchorId="5575F98D" wp14:editId="785488CF">
+            <wp:simplePos x="0" y="0"/>
+            <wp:positionH relativeFrom="margin">
+              <wp:posOffset>2882900</wp:posOffset>
+            </wp:positionH>
+            <wp:positionV relativeFrom="paragraph">
+              <wp:posOffset>125730</wp:posOffset>
+            </wp:positionV>
+            <wp:extent cx="3106420" cy="2330450"/>
+            <wp:effectExtent l="0" t="0" r="0" b="0"/>
+            <wp:wrapSquare wrapText="bothSides"/>
+            <wp:docPr id="6" name="Picture 6"/>
+            <wp:cNvGraphicFramePr>
+              <a:graphicFrameLocks xmlns:a="http://schemas.openxmlformats.org/drawingml/2006/main" noChangeAspect="1"/>
+            </wp:cNvGraphicFramePr>
+            <a:graphic xmlns:a="http://schemas.openxmlformats.org/drawingml/2006/main">
+              <a:graphicData uri="http://schemas.openxmlformats.org/drawingml/2006/picture">
+                <pic:pic xmlns:pic="http://schemas.openxmlformats.org/drawingml/2006/picture">
+                  <pic:nvPicPr>
+                    <pic:cNvPr id="1" name=""/>
+                    <pic:cNvPicPr/>
+                  </pic:nvPicPr>
+                  <pic:blipFill>
+                    <a:blip r:embed="rId26">
+                      <a:extLst>
+                        <a:ext uri="{28A0092B-C50C-407E-A947-70E740481C1C}">
+                          <a14:useLocalDpi xmlns:a14="http://schemas.microsoft.com/office/drawing/2010/main" val="0"/>
+                        </a:ext>
+                      </a:extLst>
+                    </a:blip>
+                    <a:stretch>
+                      <a:fillRect/>
+                    </a:stretch>
+                  </pic:blipFill>
+                  <pic:spPr>
+                    <a:xfrm>
+                      <a:off x="0" y="0"/>
+                      <a:ext cx="3106420" cy="2330450"/>
+                    </a:xfrm>
+                    <a:prstGeom prst="rect">
+                      <a:avLst/>
+                    </a:prstGeom>
+                  </pic:spPr>
+                </pic:pic>
+              </a:graphicData>
+            </a:graphic>
+          </wp:anchor>
+        </w:drawing>
+      </w:r>
+      <w:r>
+        <w:rPr>
+          <w:b/>
+          <w:bCs/>
+        </w:rPr>
+        <w:t>Results:</w:t>
+      </w:r>
+    </w:p>
+    <w:p>
+      <w:r>
+        <w:tab/>
+        <w:t xml:space="preserve">As can be seen in the figure below, the training and the testing error quickly converged after a few epochs after the steep descents from the initial epochs. </w:t>
+      </w:r>
+      <w:r>
+        <w:t>As the</w:t>
+      </w:r>
+      <w:r>
+        <w:t xml:space="preserve"> testing error rate does not increase at any point and follows the trend of the training error rate, there is no overfitting. The bias-variance trade-off is appropriate as a higher bias or variance would have skewed this graph to show a higher error rate for training and a higher error rate for testing over the </w:t>
+      </w:r>
+      <w:r>
+        <w:t>epochs,</w:t>
+      </w:r>
+      <w:r>
+        <w:t xml:space="preserve"> respectively. </w:t>
+      </w:r>
+      <w:r>
+        <w:t xml:space="preserve">Results from the output also show the same as the 0/1 error rate continuously decreases over the epochs. </w:t>
+      </w:r>
+    </w:p>
+    <w:p>
+      <w:pPr>
+        <w:rPr>
+          <w:b/>
+          <w:bCs/>
+        </w:rPr>
+      </w:pPr>
+      <w:r>
+        <w:rPr>
+          <w:b/>
+          <w:bCs/>
+        </w:rPr>
+        <w:t>Experiments:</w:t>
+      </w:r>
+    </w:p>
+    <w:p>
+      <w:r>
+        <w:tab/>
+        <w:t xml:space="preserve">Further experiments were carried out </w:t>
+      </w:r>
+      <w:r>
+        <w:t>to test the model with the different types of activation functions constructed. The results were compared across the 3 activation functions tested, the ReLU, the Sigmoid and the tanh</w:t>
+      </w:r>
+      <w:r>
+        <w:t>, which led to interesting observations</w:t>
+      </w:r>
+      <w:r>
+        <w:t xml:space="preserve">. </w:t>
+      </w:r>
+    </w:p>
     <w:p/>
     <w:p/>
     <w:sectPr>
@@ -4169,6 +4698,119 @@
     </w:lvl>
   </w:abstractNum>
   <w:abstractNum w:abstractNumId="2" w15:restartNumberingAfterBreak="0">
+    <w:nsid w:val="11C02D8B"/>
+    <w:multiLevelType w:val="hybridMultilevel"/>
+    <w:tmpl w:val="CF3A85BC"/>
+    <w:lvl w:ilvl="0" w:tplc="40090003">
+      <w:start w:val="1"/>
+      <w:numFmt w:val="bullet"/>
+      <w:lvlText w:val="o"/>
+      <w:lvlJc w:val="left"/>
+      <w:pPr>
+        <w:ind w:left="720" w:hanging="360"/>
+      </w:pPr>
+      <w:rPr>
+        <w:rFonts w:ascii="Courier New" w:hAnsi="Courier New" w:cs="Courier New" w:hint="default"/>
+      </w:rPr>
+    </w:lvl>
+    <w:lvl w:ilvl="1" w:tplc="40090003">
+      <w:start w:val="1"/>
+      <w:numFmt w:val="bullet"/>
+      <w:lvlText w:val="o"/>
+      <w:lvlJc w:val="left"/>
+      <w:pPr>
+        <w:ind w:left="1440" w:hanging="360"/>
+      </w:pPr>
+      <w:rPr>
+        <w:rFonts w:ascii="Courier New" w:hAnsi="Courier New" w:cs="Courier New" w:hint="default"/>
+      </w:rPr>
+    </w:lvl>
+    <w:lvl w:ilvl="2" w:tplc="40090005" w:tentative="1">
+      <w:start w:val="1"/>
+      <w:numFmt w:val="bullet"/>
+      <w:lvlText w:val=""/>
+      <w:lvlJc w:val="left"/>
+      <w:pPr>
+        <w:ind w:left="2160" w:hanging="360"/>
+      </w:pPr>
+      <w:rPr>
+        <w:rFonts w:ascii="Wingdings" w:hAnsi="Wingdings" w:hint="default"/>
+      </w:rPr>
+    </w:lvl>
+    <w:lvl w:ilvl="3" w:tplc="40090001" w:tentative="1">
+      <w:start w:val="1"/>
+      <w:numFmt w:val="bullet"/>
+      <w:lvlText w:val=""/>
+      <w:lvlJc w:val="left"/>
+      <w:pPr>
+        <w:ind w:left="2880" w:hanging="360"/>
+      </w:pPr>
+      <w:rPr>
+        <w:rFonts w:ascii="Symbol" w:hAnsi="Symbol" w:hint="default"/>
+      </w:rPr>
+    </w:lvl>
+    <w:lvl w:ilvl="4" w:tplc="40090003" w:tentative="1">
+      <w:start w:val="1"/>
+      <w:numFmt w:val="bullet"/>
+      <w:lvlText w:val="o"/>
+      <w:lvlJc w:val="left"/>
+      <w:pPr>
+        <w:ind w:left="3600" w:hanging="360"/>
+      </w:pPr>
+      <w:rPr>
+        <w:rFonts w:ascii="Courier New" w:hAnsi="Courier New" w:cs="Courier New" w:hint="default"/>
+      </w:rPr>
+    </w:lvl>
+    <w:lvl w:ilvl="5" w:tplc="40090005" w:tentative="1">
+      <w:start w:val="1"/>
+      <w:numFmt w:val="bullet"/>
+      <w:lvlText w:val=""/>
+      <w:lvlJc w:val="left"/>
+      <w:pPr>
+        <w:ind w:left="4320" w:hanging="360"/>
+      </w:pPr>
+      <w:rPr>
+        <w:rFonts w:ascii="Wingdings" w:hAnsi="Wingdings" w:hint="default"/>
+      </w:rPr>
+    </w:lvl>
+    <w:lvl w:ilvl="6" w:tplc="40090001" w:tentative="1">
+      <w:start w:val="1"/>
+      <w:numFmt w:val="bullet"/>
+      <w:lvlText w:val=""/>
+      <w:lvlJc w:val="left"/>
+      <w:pPr>
+        <w:ind w:left="5040" w:hanging="360"/>
+      </w:pPr>
+      <w:rPr>
+        <w:rFonts w:ascii="Symbol" w:hAnsi="Symbol" w:hint="default"/>
+      </w:rPr>
+    </w:lvl>
+    <w:lvl w:ilvl="7" w:tplc="40090003" w:tentative="1">
+      <w:start w:val="1"/>
+      <w:numFmt w:val="bullet"/>
+      <w:lvlText w:val="o"/>
+      <w:lvlJc w:val="left"/>
+      <w:pPr>
+        <w:ind w:left="5760" w:hanging="360"/>
+      </w:pPr>
+      <w:rPr>
+        <w:rFonts w:ascii="Courier New" w:hAnsi="Courier New" w:cs="Courier New" w:hint="default"/>
+      </w:rPr>
+    </w:lvl>
+    <w:lvl w:ilvl="8" w:tplc="40090005" w:tentative="1">
+      <w:start w:val="1"/>
+      <w:numFmt w:val="bullet"/>
+      <w:lvlText w:val=""/>
+      <w:lvlJc w:val="left"/>
+      <w:pPr>
+        <w:ind w:left="6480" w:hanging="360"/>
+      </w:pPr>
+      <w:rPr>
+        <w:rFonts w:ascii="Wingdings" w:hAnsi="Wingdings" w:hint="default"/>
+      </w:rPr>
+    </w:lvl>
+  </w:abstractNum>
+  <w:abstractNum w:abstractNumId="3" w15:restartNumberingAfterBreak="0">
     <w:nsid w:val="1602766C"/>
     <w:multiLevelType w:val="hybridMultilevel"/>
     <w:tmpl w:val="B40A55E4"/>
@@ -4281,7 +4923,7 @@
       </w:rPr>
     </w:lvl>
   </w:abstractNum>
-  <w:abstractNum w:abstractNumId="3" w15:restartNumberingAfterBreak="0">
+  <w:abstractNum w:abstractNumId="4" w15:restartNumberingAfterBreak="0">
     <w:nsid w:val="27604B45"/>
     <w:multiLevelType w:val="hybridMultilevel"/>
     <w:tmpl w:val="B770C624"/>
@@ -4394,7 +5036,7 @@
       </w:rPr>
     </w:lvl>
   </w:abstractNum>
-  <w:abstractNum w:abstractNumId="4" w15:restartNumberingAfterBreak="0">
+  <w:abstractNum w:abstractNumId="5" w15:restartNumberingAfterBreak="0">
     <w:nsid w:val="2D0602A2"/>
     <w:multiLevelType w:val="hybridMultilevel"/>
     <w:tmpl w:val="3E2A1A8E"/>
@@ -4507,7 +5149,7 @@
       </w:rPr>
     </w:lvl>
   </w:abstractNum>
-  <w:abstractNum w:abstractNumId="5" w15:restartNumberingAfterBreak="0">
+  <w:abstractNum w:abstractNumId="6" w15:restartNumberingAfterBreak="0">
     <w:nsid w:val="431C59A5"/>
     <w:multiLevelType w:val="hybridMultilevel"/>
     <w:tmpl w:val="D0EEEA8C"/>
@@ -4593,7 +5235,7 @@
       </w:pPr>
     </w:lvl>
   </w:abstractNum>
-  <w:abstractNum w:abstractNumId="6" w15:restartNumberingAfterBreak="0">
+  <w:abstractNum w:abstractNumId="7" w15:restartNumberingAfterBreak="0">
     <w:nsid w:val="4EF60A84"/>
     <w:multiLevelType w:val="hybridMultilevel"/>
     <w:tmpl w:val="26387EB6"/>
@@ -4706,7 +5348,7 @@
       </w:rPr>
     </w:lvl>
   </w:abstractNum>
-  <w:abstractNum w:abstractNumId="7" w15:restartNumberingAfterBreak="0">
+  <w:abstractNum w:abstractNumId="8" w15:restartNumberingAfterBreak="0">
     <w:nsid w:val="53FE7B68"/>
     <w:multiLevelType w:val="hybridMultilevel"/>
     <w:tmpl w:val="0D6680C2"/>
@@ -4819,7 +5461,7 @@
       </w:rPr>
     </w:lvl>
   </w:abstractNum>
-  <w:abstractNum w:abstractNumId="8" w15:restartNumberingAfterBreak="0">
+  <w:abstractNum w:abstractNumId="9" w15:restartNumberingAfterBreak="0">
     <w:nsid w:val="659422C1"/>
     <w:multiLevelType w:val="hybridMultilevel"/>
     <w:tmpl w:val="021A054A"/>
@@ -4932,7 +5574,7 @@
       </w:rPr>
     </w:lvl>
   </w:abstractNum>
-  <w:abstractNum w:abstractNumId="9" w15:restartNumberingAfterBreak="0">
+  <w:abstractNum w:abstractNumId="10" w15:restartNumberingAfterBreak="0">
     <w:nsid w:val="6BE170F1"/>
     <w:multiLevelType w:val="hybridMultilevel"/>
     <w:tmpl w:val="60AC13C8"/>
@@ -5018,7 +5660,7 @@
       </w:pPr>
     </w:lvl>
   </w:abstractNum>
-  <w:abstractNum w:abstractNumId="10" w15:restartNumberingAfterBreak="0">
+  <w:abstractNum w:abstractNumId="11" w15:restartNumberingAfterBreak="0">
     <w:nsid w:val="73B4208D"/>
     <w:multiLevelType w:val="hybridMultilevel"/>
     <w:tmpl w:val="177AF986"/>
@@ -5104,7 +5746,7 @@
       </w:pPr>
     </w:lvl>
   </w:abstractNum>
-  <w:abstractNum w:abstractNumId="11" w15:restartNumberingAfterBreak="0">
+  <w:abstractNum w:abstractNumId="12" w15:restartNumberingAfterBreak="0">
     <w:nsid w:val="75297300"/>
     <w:multiLevelType w:val="hybridMultilevel"/>
     <w:tmpl w:val="38601E82"/>
@@ -5217,7 +5859,7 @@
       </w:rPr>
     </w:lvl>
   </w:abstractNum>
-  <w:abstractNum w:abstractNumId="12" w15:restartNumberingAfterBreak="0">
+  <w:abstractNum w:abstractNumId="13" w15:restartNumberingAfterBreak="0">
     <w:nsid w:val="767C4DEB"/>
     <w:multiLevelType w:val="hybridMultilevel"/>
     <w:tmpl w:val="F830F192"/>
@@ -5330,7 +5972,7 @@
       </w:rPr>
     </w:lvl>
   </w:abstractNum>
-  <w:abstractNum w:abstractNumId="13" w15:restartNumberingAfterBreak="0">
+  <w:abstractNum w:abstractNumId="14" w15:restartNumberingAfterBreak="0">
     <w:nsid w:val="7EA562BF"/>
     <w:multiLevelType w:val="hybridMultilevel"/>
     <w:tmpl w:val="F65CD55A"/>
@@ -5444,25 +6086,25 @@
     </w:lvl>
   </w:abstractNum>
   <w:num w:numId="1">
-    <w:abstractNumId w:val="9"/>
+    <w:abstractNumId w:val="10"/>
   </w:num>
   <w:num w:numId="2">
-    <w:abstractNumId w:val="10"/>
+    <w:abstractNumId w:val="11"/>
   </w:num>
   <w:num w:numId="3">
-    <w:abstractNumId w:val="5"/>
+    <w:abstractNumId w:val="6"/>
   </w:num>
   <w:num w:numId="4">
-    <w:abstractNumId w:val="3"/>
+    <w:abstractNumId w:val="4"/>
   </w:num>
   <w:num w:numId="5">
+    <w:abstractNumId w:val="14"/>
+  </w:num>
+  <w:num w:numId="6">
     <w:abstractNumId w:val="13"/>
   </w:num>
-  <w:num w:numId="6">
-    <w:abstractNumId w:val="12"/>
-  </w:num>
   <w:num w:numId="7">
-    <w:abstractNumId w:val="4"/>
+    <w:abstractNumId w:val="5"/>
   </w:num>
   <w:num w:numId="8">
     <w:abstractNumId w:val="1"/>
@@ -5471,18 +6113,21 @@
     <w:abstractNumId w:val="0"/>
   </w:num>
   <w:num w:numId="10">
+    <w:abstractNumId w:val="9"/>
+  </w:num>
+  <w:num w:numId="11">
     <w:abstractNumId w:val="8"/>
   </w:num>
-  <w:num w:numId="11">
+  <w:num w:numId="12">
+    <w:abstractNumId w:val="12"/>
+  </w:num>
+  <w:num w:numId="13">
     <w:abstractNumId w:val="7"/>
   </w:num>
-  <w:num w:numId="12">
-    <w:abstractNumId w:val="11"/>
+  <w:num w:numId="14">
+    <w:abstractNumId w:val="3"/>
   </w:num>
-  <w:num w:numId="13">
-    <w:abstractNumId w:val="6"/>
-  </w:num>
-  <w:num w:numId="14">
+  <w:num w:numId="15">
     <w:abstractNumId w:val="2"/>
   </w:num>
 </w:numbering>
@@ -6247,7 +6892,7 @@
 </file>
 
 <file path=customXml/itemProps1.xml><?xml version="1.0" encoding="utf-8"?>
-<ds:datastoreItem xmlns:ds="http://schemas.openxmlformats.org/officeDocument/2006/customXml" ds:itemID="{5312D7FD-6008-455E-987B-25CD51C5250B}">
+<ds:datastoreItem xmlns:ds="http://schemas.openxmlformats.org/officeDocument/2006/customXml" ds:itemID="{74C84398-AF9F-4F75-B582-78C2F5DFA2AE}">
   <ds:schemaRefs>
     <ds:schemaRef ds:uri="http://schemas.openxmlformats.org/officeDocument/2006/bibliography"/>
   </ds:schemaRefs>

</xml_diff>

<commit_message>
Time to test on server
</commit_message>
<xml_diff>
--- a/Report.docx
+++ b/Report.docx
@@ -63,7 +63,23 @@
           <w:b/>
           <w:bCs/>
         </w:rPr>
-        <w:t>Prof. Yizhou Yu</w:t>
+        <w:t xml:space="preserve">Prof. </w:t>
+      </w:r>
+      <w:proofErr w:type="spellStart"/>
+      <w:r>
+        <w:rPr>
+          <w:b/>
+          <w:bCs/>
+        </w:rPr>
+        <w:t>Yizhou</w:t>
+      </w:r>
+      <w:proofErr w:type="spellEnd"/>
+      <w:r>
+        <w:rPr>
+          <w:b/>
+          <w:bCs/>
+        </w:rPr>
+        <w:t xml:space="preserve"> Yu</w:t>
       </w:r>
     </w:p>
     <w:p>
@@ -282,11 +298,21 @@
           <w:numId w:val="2"/>
         </w:numPr>
       </w:pPr>
-      <w:r>
-        <w:t>print_net</w:t>
-      </w:r>
-      <w:r>
-        <w:t>()</w:t>
+      <w:proofErr w:type="spellStart"/>
+      <w:r>
+        <w:t>print_</w:t>
+      </w:r>
+      <w:proofErr w:type="gramStart"/>
+      <w:r>
+        <w:t>net</w:t>
+      </w:r>
+      <w:proofErr w:type="spellEnd"/>
+      <w:r>
+        <w:t>(</w:t>
+      </w:r>
+      <w:proofErr w:type="gramEnd"/>
+      <w:r>
+        <w:t>)</w:t>
       </w:r>
     </w:p>
     <w:p>
@@ -297,8 +323,18 @@
           <w:numId w:val="2"/>
         </w:numPr>
       </w:pPr>
-      <w:r>
-        <w:t>softmax()</w:t>
+      <w:proofErr w:type="spellStart"/>
+      <w:proofErr w:type="gramStart"/>
+      <w:r>
+        <w:t>softmax</w:t>
+      </w:r>
+      <w:proofErr w:type="spellEnd"/>
+      <w:r>
+        <w:t>(</w:t>
+      </w:r>
+      <w:proofErr w:type="gramEnd"/>
+      <w:r>
+        <w:t>)</w:t>
       </w:r>
     </w:p>
     <w:p>
@@ -309,8 +345,21 @@
           <w:numId w:val="2"/>
         </w:numPr>
       </w:pPr>
-      <w:r>
-        <w:t>softmax_delta()</w:t>
+      <w:proofErr w:type="spellStart"/>
+      <w:r>
+        <w:t>softmax_</w:t>
+      </w:r>
+      <w:proofErr w:type="gramStart"/>
+      <w:r>
+        <w:t>delta</w:t>
+      </w:r>
+      <w:proofErr w:type="spellEnd"/>
+      <w:r>
+        <w:t>(</w:t>
+      </w:r>
+      <w:proofErr w:type="gramEnd"/>
+      <w:r>
+        <w:t>)</w:t>
       </w:r>
     </w:p>
     <w:p>
@@ -321,14 +370,21 @@
           <w:numId w:val="2"/>
         </w:numPr>
       </w:pPr>
+      <w:proofErr w:type="spellStart"/>
       <w:r>
         <w:t>save_</w:t>
       </w:r>
+      <w:proofErr w:type="gramStart"/>
       <w:r>
         <w:t>layers</w:t>
       </w:r>
-      <w:r>
-        <w:t>()</w:t>
+      <w:proofErr w:type="spellEnd"/>
+      <w:r>
+        <w:t>(</w:t>
+      </w:r>
+      <w:proofErr w:type="gramEnd"/>
+      <w:r>
+        <w:t>)</w:t>
       </w:r>
     </w:p>
     <w:p>
@@ -339,14 +395,21 @@
           <w:numId w:val="2"/>
         </w:numPr>
       </w:pPr>
+      <w:proofErr w:type="spellStart"/>
       <w:r>
         <w:t>entropy_</w:t>
       </w:r>
+      <w:proofErr w:type="gramStart"/>
       <w:r>
         <w:t>loss</w:t>
       </w:r>
-      <w:r>
-        <w:t>()</w:t>
+      <w:proofErr w:type="spellEnd"/>
+      <w:r>
+        <w:t>(</w:t>
+      </w:r>
+      <w:proofErr w:type="gramEnd"/>
+      <w:r>
+        <w:t>)</w:t>
       </w:r>
     </w:p>
     <w:p>
@@ -357,11 +420,21 @@
           <w:numId w:val="2"/>
         </w:numPr>
       </w:pPr>
-      <w:r>
-        <w:t>Forward_Propagation</w:t>
-      </w:r>
-      <w:r>
-        <w:t>()</w:t>
+      <w:proofErr w:type="spellStart"/>
+      <w:r>
+        <w:t>Forward_</w:t>
+      </w:r>
+      <w:proofErr w:type="gramStart"/>
+      <w:r>
+        <w:t>Propagation</w:t>
+      </w:r>
+      <w:proofErr w:type="spellEnd"/>
+      <w:r>
+        <w:t>(</w:t>
+      </w:r>
+      <w:proofErr w:type="gramEnd"/>
+      <w:r>
+        <w:t>)</w:t>
       </w:r>
     </w:p>
     <w:p>
@@ -372,11 +445,21 @@
           <w:numId w:val="2"/>
         </w:numPr>
       </w:pPr>
-      <w:r>
-        <w:t>Back_Propagation</w:t>
-      </w:r>
-      <w:r>
-        <w:t>()</w:t>
+      <w:proofErr w:type="spellStart"/>
+      <w:r>
+        <w:t>Back_</w:t>
+      </w:r>
+      <w:proofErr w:type="gramStart"/>
+      <w:r>
+        <w:t>Propagation</w:t>
+      </w:r>
+      <w:proofErr w:type="spellEnd"/>
+      <w:r>
+        <w:t>(</w:t>
+      </w:r>
+      <w:proofErr w:type="gramEnd"/>
+      <w:r>
+        <w:t>)</w:t>
       </w:r>
     </w:p>
     <w:p>
@@ -387,11 +470,21 @@
           <w:numId w:val="2"/>
         </w:numPr>
       </w:pPr>
-      <w:r>
-        <w:t>one_hot_y</w:t>
-      </w:r>
-      <w:r>
-        <w:t>()</w:t>
+      <w:proofErr w:type="spellStart"/>
+      <w:r>
+        <w:t>one_hot_</w:t>
+      </w:r>
+      <w:proofErr w:type="gramStart"/>
+      <w:r>
+        <w:t>y</w:t>
+      </w:r>
+      <w:proofErr w:type="spellEnd"/>
+      <w:r>
+        <w:t>(</w:t>
+      </w:r>
+      <w:proofErr w:type="gramEnd"/>
+      <w:r>
+        <w:t>)</w:t>
       </w:r>
     </w:p>
     <w:p>
@@ -417,9 +510,11 @@
           <w:numId w:val="2"/>
         </w:numPr>
       </w:pPr>
+      <w:proofErr w:type="spellStart"/>
       <w:r>
         <w:t>LeNetLayer</w:t>
       </w:r>
+      <w:proofErr w:type="spellEnd"/>
     </w:p>
     <w:p>
       <w:pPr>
@@ -432,11 +527,21 @@
       <w:r>
         <w:t>_</w:t>
       </w:r>
-      <w:r>
-        <w:t>calc_output_size</w:t>
-      </w:r>
-      <w:r>
-        <w:t>()</w:t>
+      <w:proofErr w:type="spellStart"/>
+      <w:r>
+        <w:t>calc_output_</w:t>
+      </w:r>
+      <w:proofErr w:type="gramStart"/>
+      <w:r>
+        <w:t>size</w:t>
+      </w:r>
+      <w:proofErr w:type="spellEnd"/>
+      <w:r>
+        <w:t>(</w:t>
+      </w:r>
+      <w:proofErr w:type="gramEnd"/>
+      <w:r>
+        <w:t>)</w:t>
       </w:r>
     </w:p>
     <w:p>
@@ -448,7 +553,23 @@
         </w:numPr>
       </w:pPr>
       <w:r>
-        <w:t>_gen_kernels()</w:t>
+        <w:t>_</w:t>
+      </w:r>
+      <w:proofErr w:type="spellStart"/>
+      <w:r>
+        <w:t>gen_</w:t>
+      </w:r>
+      <w:proofErr w:type="gramStart"/>
+      <w:r>
+        <w:t>kernels</w:t>
+      </w:r>
+      <w:proofErr w:type="spellEnd"/>
+      <w:r>
+        <w:t>(</w:t>
+      </w:r>
+      <w:proofErr w:type="gramEnd"/>
+      <w:r>
+        <w:t>)</w:t>
       </w:r>
     </w:p>
     <w:p>
@@ -460,7 +581,23 @@
         </w:numPr>
       </w:pPr>
       <w:r>
-        <w:t>_load_path()</w:t>
+        <w:t>_</w:t>
+      </w:r>
+      <w:proofErr w:type="spellStart"/>
+      <w:r>
+        <w:t>load_</w:t>
+      </w:r>
+      <w:proofErr w:type="gramStart"/>
+      <w:r>
+        <w:t>path</w:t>
+      </w:r>
+      <w:proofErr w:type="spellEnd"/>
+      <w:r>
+        <w:t>(</w:t>
+      </w:r>
+      <w:proofErr w:type="gramEnd"/>
+      <w:r>
+        <w:t>)</w:t>
       </w:r>
     </w:p>
     <w:p>
@@ -471,11 +608,21 @@
           <w:numId w:val="2"/>
         </w:numPr>
       </w:pPr>
-      <w:r>
-        <w:t>print_layer</w:t>
-      </w:r>
-      <w:r>
-        <w:t>()</w:t>
+      <w:proofErr w:type="spellStart"/>
+      <w:r>
+        <w:t>print_</w:t>
+      </w:r>
+      <w:proofErr w:type="gramStart"/>
+      <w:r>
+        <w:t>layer</w:t>
+      </w:r>
+      <w:proofErr w:type="spellEnd"/>
+      <w:r>
+        <w:t>(</w:t>
+      </w:r>
+      <w:proofErr w:type="gramEnd"/>
+      <w:r>
+        <w:t>)</w:t>
       </w:r>
     </w:p>
     <w:p>
@@ -498,8 +645,21 @@
           <w:numId w:val="2"/>
         </w:numPr>
       </w:pPr>
-      <w:r>
-        <w:t>forward_prop()</w:t>
+      <w:proofErr w:type="spellStart"/>
+      <w:r>
+        <w:t>forward_</w:t>
+      </w:r>
+      <w:proofErr w:type="gramStart"/>
+      <w:r>
+        <w:t>prop</w:t>
+      </w:r>
+      <w:proofErr w:type="spellEnd"/>
+      <w:r>
+        <w:t>(</w:t>
+      </w:r>
+      <w:proofErr w:type="gramEnd"/>
+      <w:r>
+        <w:t>)</w:t>
       </w:r>
     </w:p>
     <w:p>
@@ -510,8 +670,21 @@
           <w:numId w:val="2"/>
         </w:numPr>
       </w:pPr>
-      <w:r>
-        <w:t>backward_prop()</w:t>
+      <w:proofErr w:type="spellStart"/>
+      <w:r>
+        <w:t>backward_</w:t>
+      </w:r>
+      <w:proofErr w:type="gramStart"/>
+      <w:r>
+        <w:t>prop</w:t>
+      </w:r>
+      <w:proofErr w:type="spellEnd"/>
+      <w:r>
+        <w:t>(</w:t>
+      </w:r>
+      <w:proofErr w:type="gramEnd"/>
+      <w:r>
+        <w:t>)</w:t>
       </w:r>
     </w:p>
     <w:p>
@@ -534,8 +707,21 @@
           <w:numId w:val="2"/>
         </w:numPr>
       </w:pPr>
-      <w:r>
-        <w:t>forward_prop()</w:t>
+      <w:proofErr w:type="spellStart"/>
+      <w:r>
+        <w:t>forward_</w:t>
+      </w:r>
+      <w:proofErr w:type="gramStart"/>
+      <w:r>
+        <w:t>prop</w:t>
+      </w:r>
+      <w:proofErr w:type="spellEnd"/>
+      <w:r>
+        <w:t>(</w:t>
+      </w:r>
+      <w:proofErr w:type="gramEnd"/>
+      <w:r>
+        <w:t>)</w:t>
       </w:r>
     </w:p>
     <w:p>
@@ -546,8 +732,21 @@
           <w:numId w:val="2"/>
         </w:numPr>
       </w:pPr>
-      <w:r>
-        <w:t>backward_prop()</w:t>
+      <w:proofErr w:type="spellStart"/>
+      <w:r>
+        <w:t>backward_</w:t>
+      </w:r>
+      <w:proofErr w:type="gramStart"/>
+      <w:r>
+        <w:t>prop</w:t>
+      </w:r>
+      <w:proofErr w:type="spellEnd"/>
+      <w:r>
+        <w:t>(</w:t>
+      </w:r>
+      <w:proofErr w:type="gramEnd"/>
+      <w:r>
+        <w:t>)</w:t>
       </w:r>
     </w:p>
     <w:p>
@@ -558,9 +757,11 @@
           <w:numId w:val="2"/>
         </w:numPr>
       </w:pPr>
+      <w:proofErr w:type="spellStart"/>
       <w:r>
         <w:t>MaxPooling</w:t>
       </w:r>
+      <w:proofErr w:type="spellEnd"/>
     </w:p>
     <w:p>
       <w:pPr>
@@ -570,8 +771,21 @@
           <w:numId w:val="2"/>
         </w:numPr>
       </w:pPr>
-      <w:r>
-        <w:t>forward_prop()</w:t>
+      <w:proofErr w:type="spellStart"/>
+      <w:r>
+        <w:t>forward_</w:t>
+      </w:r>
+      <w:proofErr w:type="gramStart"/>
+      <w:r>
+        <w:t>prop</w:t>
+      </w:r>
+      <w:proofErr w:type="spellEnd"/>
+      <w:r>
+        <w:t>(</w:t>
+      </w:r>
+      <w:proofErr w:type="gramEnd"/>
+      <w:r>
+        <w:t>)</w:t>
       </w:r>
     </w:p>
     <w:p>
@@ -582,8 +796,21 @@
           <w:numId w:val="2"/>
         </w:numPr>
       </w:pPr>
-      <w:r>
-        <w:t>backward_prop()</w:t>
+      <w:proofErr w:type="spellStart"/>
+      <w:r>
+        <w:t>backward_</w:t>
+      </w:r>
+      <w:proofErr w:type="gramStart"/>
+      <w:r>
+        <w:t>prop</w:t>
+      </w:r>
+      <w:proofErr w:type="spellEnd"/>
+      <w:r>
+        <w:t>(</w:t>
+      </w:r>
+      <w:proofErr w:type="gramEnd"/>
+      <w:r>
+        <w:t>)</w:t>
       </w:r>
     </w:p>
     <w:p>
@@ -594,9 +821,11 @@
           <w:numId w:val="2"/>
         </w:numPr>
       </w:pPr>
+      <w:proofErr w:type="spellStart"/>
       <w:r>
         <w:t>FullyConnected</w:t>
       </w:r>
+      <w:proofErr w:type="spellEnd"/>
     </w:p>
     <w:p>
       <w:pPr>
@@ -606,8 +835,21 @@
           <w:numId w:val="2"/>
         </w:numPr>
       </w:pPr>
-      <w:r>
-        <w:t>forward_prop()</w:t>
+      <w:proofErr w:type="spellStart"/>
+      <w:r>
+        <w:t>forward_</w:t>
+      </w:r>
+      <w:proofErr w:type="gramStart"/>
+      <w:r>
+        <w:t>prop</w:t>
+      </w:r>
+      <w:proofErr w:type="spellEnd"/>
+      <w:r>
+        <w:t>(</w:t>
+      </w:r>
+      <w:proofErr w:type="gramEnd"/>
+      <w:r>
+        <w:t>)</w:t>
       </w:r>
     </w:p>
     <w:p>
@@ -618,8 +860,21 @@
           <w:numId w:val="2"/>
         </w:numPr>
       </w:pPr>
-      <w:r>
-        <w:t>backward_prop()</w:t>
+      <w:proofErr w:type="spellStart"/>
+      <w:r>
+        <w:t>backward_</w:t>
+      </w:r>
+      <w:proofErr w:type="gramStart"/>
+      <w:r>
+        <w:t>prop</w:t>
+      </w:r>
+      <w:proofErr w:type="spellEnd"/>
+      <w:r>
+        <w:t>(</w:t>
+      </w:r>
+      <w:proofErr w:type="gramEnd"/>
+      <w:r>
+        <w:t>)</w:t>
       </w:r>
     </w:p>
     <w:p>
@@ -645,9 +900,11 @@
           <w:numId w:val="2"/>
         </w:numPr>
       </w:pPr>
+      <w:proofErr w:type="spellStart"/>
       <w:r>
         <w:t>ReLU</w:t>
       </w:r>
+      <w:proofErr w:type="spellEnd"/>
     </w:p>
     <w:p>
       <w:pPr>
@@ -657,11 +914,21 @@
           <w:numId w:val="2"/>
         </w:numPr>
       </w:pPr>
-      <w:r>
-        <w:t>forward_prop</w:t>
-      </w:r>
-      <w:r>
-        <w:t>()</w:t>
+      <w:proofErr w:type="spellStart"/>
+      <w:r>
+        <w:t>forward_</w:t>
+      </w:r>
+      <w:proofErr w:type="gramStart"/>
+      <w:r>
+        <w:t>prop</w:t>
+      </w:r>
+      <w:proofErr w:type="spellEnd"/>
+      <w:r>
+        <w:t>(</w:t>
+      </w:r>
+      <w:proofErr w:type="gramEnd"/>
+      <w:r>
+        <w:t>)</w:t>
       </w:r>
     </w:p>
     <w:p>
@@ -672,8 +939,21 @@
           <w:numId w:val="2"/>
         </w:numPr>
       </w:pPr>
-      <w:r>
-        <w:t>backward_prop()</w:t>
+      <w:proofErr w:type="spellStart"/>
+      <w:r>
+        <w:t>backward_</w:t>
+      </w:r>
+      <w:proofErr w:type="gramStart"/>
+      <w:r>
+        <w:t>prop</w:t>
+      </w:r>
+      <w:proofErr w:type="spellEnd"/>
+      <w:r>
+        <w:t>(</w:t>
+      </w:r>
+      <w:proofErr w:type="gramEnd"/>
+      <w:r>
+        <w:t>)</w:t>
       </w:r>
     </w:p>
     <w:p>
@@ -697,8 +977,21 @@
           <w:numId w:val="2"/>
         </w:numPr>
       </w:pPr>
-      <w:r>
-        <w:t>forward_prop()</w:t>
+      <w:proofErr w:type="spellStart"/>
+      <w:r>
+        <w:t>forward_</w:t>
+      </w:r>
+      <w:proofErr w:type="gramStart"/>
+      <w:r>
+        <w:t>prop</w:t>
+      </w:r>
+      <w:proofErr w:type="spellEnd"/>
+      <w:r>
+        <w:t>(</w:t>
+      </w:r>
+      <w:proofErr w:type="gramEnd"/>
+      <w:r>
+        <w:t>)</w:t>
       </w:r>
     </w:p>
     <w:p>
@@ -709,8 +1002,21 @@
           <w:numId w:val="2"/>
         </w:numPr>
       </w:pPr>
-      <w:r>
-        <w:t>backward_prop()</w:t>
+      <w:proofErr w:type="spellStart"/>
+      <w:r>
+        <w:t>backward_</w:t>
+      </w:r>
+      <w:proofErr w:type="gramStart"/>
+      <w:r>
+        <w:t>prop</w:t>
+      </w:r>
+      <w:proofErr w:type="spellEnd"/>
+      <w:r>
+        <w:t>(</w:t>
+      </w:r>
+      <w:proofErr w:type="gramEnd"/>
+      <w:r>
+        <w:t>)</w:t>
       </w:r>
     </w:p>
     <w:p>
@@ -733,8 +1039,21 @@
           <w:numId w:val="2"/>
         </w:numPr>
       </w:pPr>
-      <w:r>
-        <w:t>forward_prop()</w:t>
+      <w:proofErr w:type="spellStart"/>
+      <w:r>
+        <w:t>forward_</w:t>
+      </w:r>
+      <w:proofErr w:type="gramStart"/>
+      <w:r>
+        <w:t>prop</w:t>
+      </w:r>
+      <w:proofErr w:type="spellEnd"/>
+      <w:r>
+        <w:t>(</w:t>
+      </w:r>
+      <w:proofErr w:type="gramEnd"/>
+      <w:r>
+        <w:t>)</w:t>
       </w:r>
     </w:p>
     <w:p>
@@ -745,8 +1064,21 @@
           <w:numId w:val="2"/>
         </w:numPr>
       </w:pPr>
-      <w:r>
-        <w:t>backward_prop()</w:t>
+      <w:proofErr w:type="spellStart"/>
+      <w:r>
+        <w:t>backward_</w:t>
+      </w:r>
+      <w:proofErr w:type="gramStart"/>
+      <w:r>
+        <w:t>prop</w:t>
+      </w:r>
+      <w:proofErr w:type="spellEnd"/>
+      <w:r>
+        <w:t>(</w:t>
+      </w:r>
+      <w:proofErr w:type="gramEnd"/>
+      <w:r>
+        <w:t>)</w:t>
       </w:r>
     </w:p>
     <w:p>
@@ -782,7 +1114,15 @@
         </w:numPr>
       </w:pPr>
       <w:r>
-        <w:t>im2col()</w:t>
+        <w:t>im2</w:t>
+      </w:r>
+      <w:proofErr w:type="gramStart"/>
+      <w:r>
+        <w:t>col(</w:t>
+      </w:r>
+      <w:proofErr w:type="gramEnd"/>
+      <w:r>
+        <w:t>)</w:t>
       </w:r>
     </w:p>
     <w:p>
@@ -794,7 +1134,15 @@
         </w:numPr>
       </w:pPr>
       <w:r>
-        <w:t>col2im()</w:t>
+        <w:t>col2</w:t>
+      </w:r>
+      <w:proofErr w:type="gramStart"/>
+      <w:r>
+        <w:t>im(</w:t>
+      </w:r>
+      <w:proofErr w:type="gramEnd"/>
+      <w:r>
+        <w:t>)</w:t>
       </w:r>
     </w:p>
     <w:p>
@@ -1017,9 +1365,11 @@
           <w:numId w:val="3"/>
         </w:numPr>
       </w:pPr>
+      <w:proofErr w:type="spellStart"/>
       <w:r>
         <w:t>abc</w:t>
       </w:r>
+      <w:proofErr w:type="spellEnd"/>
     </w:p>
     <w:p>
       <w:pPr>
@@ -1029,25 +1379,13 @@
           <w:numId w:val="3"/>
         </w:numPr>
       </w:pPr>
+      <w:proofErr w:type="spellStart"/>
       <w:r>
         <w:t>numpy</w:t>
       </w:r>
-    </w:p>
-    <w:p>
-      <w:pPr>
-        <w:pStyle w:val="ListParagraph"/>
-        <w:numPr>
-          <w:ilvl w:val="0"/>
-          <w:numId w:val="3"/>
-        </w:numPr>
-      </w:pPr>
-      <w:r>
-        <w:t>s</w:t>
-      </w:r>
-      <w:r>
-        <w:t>cipy</w:t>
-      </w:r>
-    </w:p>
+      <w:proofErr w:type="spellEnd"/>
+    </w:p>
+    <w:p/>
     <w:p>
       <w:pPr>
         <w:rPr>
@@ -1179,7 +1517,39 @@
         <w:t xml:space="preserve"> classes which enable us to </w:t>
       </w:r>
       <w:r>
-        <w:t>construct the different types of layers as per each of their individual requirements. Of these, the LeNetLayer class is the base class to construct an LeNet layer from which the other classes are derived. The classes derived for the other classes are Input, Convolution, MaxPooling and FullyConnected.</w:t>
+        <w:t xml:space="preserve">construct the different types of layers as per each of their individual requirements. Of these, the </w:t>
+      </w:r>
+      <w:proofErr w:type="spellStart"/>
+      <w:r>
+        <w:t>LeNetLayer</w:t>
+      </w:r>
+      <w:proofErr w:type="spellEnd"/>
+      <w:r>
+        <w:t xml:space="preserve"> class is the base class to construct an </w:t>
+      </w:r>
+      <w:proofErr w:type="spellStart"/>
+      <w:r>
+        <w:t>LeNet</w:t>
+      </w:r>
+      <w:proofErr w:type="spellEnd"/>
+      <w:r>
+        <w:t xml:space="preserve"> layer from which the other classes are derived. The classes derived for the other classes are Input, Convolution, </w:t>
+      </w:r>
+      <w:proofErr w:type="spellStart"/>
+      <w:r>
+        <w:t>MaxPooling</w:t>
+      </w:r>
+      <w:proofErr w:type="spellEnd"/>
+      <w:r>
+        <w:t xml:space="preserve"> and </w:t>
+      </w:r>
+      <w:proofErr w:type="spellStart"/>
+      <w:r>
+        <w:t>FullyConnected</w:t>
+      </w:r>
+      <w:proofErr w:type="spellEnd"/>
+      <w:r>
+        <w:t>.</w:t>
       </w:r>
       <w:r>
         <w:t xml:space="preserve"> </w:t>
@@ -1219,6 +1589,7 @@
           <w:bCs/>
         </w:rPr>
       </w:pPr>
+      <w:proofErr w:type="spellStart"/>
       <w:r>
         <w:rPr>
           <w:b/>
@@ -1226,6 +1597,7 @@
         </w:rPr>
         <w:t>LeNetLayer</w:t>
       </w:r>
+      <w:proofErr w:type="spellEnd"/>
       <w:r>
         <w:rPr>
           <w:b/>
@@ -1347,11 +1719,24 @@
           </w:tcPr>
           <w:p>
             <w:r>
-              <w:t xml:space="preserve">The identification tag of the layer (Eg. C1, S2) </w:t>
+              <w:t>The identification tag of the layer (</w:t>
+            </w:r>
+            <w:proofErr w:type="spellStart"/>
+            <w:r>
+              <w:t>Eg.</w:t>
+            </w:r>
+            <w:proofErr w:type="spellEnd"/>
+            <w:r>
+              <w:t xml:space="preserve"> C1, S2</w:t>
+            </w:r>
+            <w:proofErr w:type="gramStart"/>
+            <w:r>
+              <w:t xml:space="preserve">) </w:t>
             </w:r>
             <w:r>
               <w:t>.</w:t>
             </w:r>
+            <w:proofErr w:type="gramEnd"/>
           </w:p>
         </w:tc>
         <w:tc>
@@ -1371,9 +1756,11 @@
             <w:tcW w:w="2122" w:type="dxa"/>
           </w:tcPr>
           <w:p>
+            <w:proofErr w:type="spellStart"/>
             <w:r>
               <w:t>num_kernels</w:t>
             </w:r>
+            <w:proofErr w:type="spellEnd"/>
           </w:p>
         </w:tc>
         <w:tc>
@@ -1406,9 +1793,11 @@
             <w:tcW w:w="2122" w:type="dxa"/>
           </w:tcPr>
           <w:p>
+            <w:proofErr w:type="spellStart"/>
             <w:r>
               <w:t>kernel_dims</w:t>
             </w:r>
+            <w:proofErr w:type="spellEnd"/>
           </w:p>
         </w:tc>
         <w:tc>
@@ -1438,9 +1827,11 @@
             <w:tcW w:w="2122" w:type="dxa"/>
           </w:tcPr>
           <w:p>
+            <w:proofErr w:type="spellStart"/>
             <w:r>
               <w:t>input_size</w:t>
             </w:r>
+            <w:proofErr w:type="spellEnd"/>
           </w:p>
         </w:tc>
         <w:tc>
@@ -1563,9 +1954,11 @@
             <w:tcW w:w="1083" w:type="dxa"/>
           </w:tcPr>
           <w:p>
+            <w:proofErr w:type="spellStart"/>
             <w:r>
               <w:t>ReLU</w:t>
             </w:r>
+            <w:proofErr w:type="spellEnd"/>
           </w:p>
         </w:tc>
       </w:tr>
@@ -1616,14 +2009,39 @@
           <w:b/>
           <w:bCs/>
         </w:rPr>
-        <w:t>_calc_output_size</w:t>
-      </w:r>
-      <w:r>
-        <w:rPr>
-          <w:b/>
-          <w:bCs/>
-        </w:rPr>
-        <w:t>():</w:t>
+        <w:t>_</w:t>
+      </w:r>
+      <w:proofErr w:type="spellStart"/>
+      <w:r>
+        <w:rPr>
+          <w:b/>
+          <w:bCs/>
+        </w:rPr>
+        <w:t>calc_output_</w:t>
+      </w:r>
+      <w:proofErr w:type="gramStart"/>
+      <w:r>
+        <w:rPr>
+          <w:b/>
+          <w:bCs/>
+        </w:rPr>
+        <w:t>size</w:t>
+      </w:r>
+      <w:proofErr w:type="spellEnd"/>
+      <w:r>
+        <w:rPr>
+          <w:b/>
+          <w:bCs/>
+        </w:rPr>
+        <w:t>(</w:t>
+      </w:r>
+      <w:proofErr w:type="gramEnd"/>
+      <w:r>
+        <w:rPr>
+          <w:b/>
+          <w:bCs/>
+        </w:rPr>
+        <w:t>):</w:t>
       </w:r>
     </w:p>
     <w:p>
@@ -1653,7 +2071,39 @@
           <w:b/>
           <w:bCs/>
         </w:rPr>
-        <w:t>_gen_kernels():</w:t>
+        <w:t>_</w:t>
+      </w:r>
+      <w:proofErr w:type="spellStart"/>
+      <w:r>
+        <w:rPr>
+          <w:b/>
+          <w:bCs/>
+        </w:rPr>
+        <w:t>gen_</w:t>
+      </w:r>
+      <w:proofErr w:type="gramStart"/>
+      <w:r>
+        <w:rPr>
+          <w:b/>
+          <w:bCs/>
+        </w:rPr>
+        <w:t>kernels</w:t>
+      </w:r>
+      <w:proofErr w:type="spellEnd"/>
+      <w:r>
+        <w:rPr>
+          <w:b/>
+          <w:bCs/>
+        </w:rPr>
+        <w:t>(</w:t>
+      </w:r>
+      <w:proofErr w:type="gramEnd"/>
+      <w:r>
+        <w:rPr>
+          <w:b/>
+          <w:bCs/>
+        </w:rPr>
+        <w:t>):</w:t>
       </w:r>
     </w:p>
     <w:p>
@@ -1661,7 +2111,15 @@
         <w:ind w:left="1440" w:firstLine="720"/>
       </w:pPr>
       <w:r>
-        <w:t>This function is used to generate the initial values of the kernel weights and biases as per the kernel shape and the number of kernels. It uses the random generator from numpy to create these values.</w:t>
+        <w:t xml:space="preserve">This function is used to generate the initial values of the kernel weights and biases as per the kernel shape and the number of kernels. It uses the random generator from </w:t>
+      </w:r>
+      <w:proofErr w:type="spellStart"/>
+      <w:r>
+        <w:t>numpy</w:t>
+      </w:r>
+      <w:proofErr w:type="spellEnd"/>
+      <w:r>
+        <w:t xml:space="preserve"> to create these values.</w:t>
       </w:r>
     </w:p>
     <w:p>
@@ -1682,7 +2140,39 @@
           <w:b/>
           <w:bCs/>
         </w:rPr>
-        <w:t>_load_path()</w:t>
+        <w:t>_</w:t>
+      </w:r>
+      <w:proofErr w:type="spellStart"/>
+      <w:r>
+        <w:rPr>
+          <w:b/>
+          <w:bCs/>
+        </w:rPr>
+        <w:t>load_</w:t>
+      </w:r>
+      <w:proofErr w:type="gramStart"/>
+      <w:r>
+        <w:rPr>
+          <w:b/>
+          <w:bCs/>
+        </w:rPr>
+        <w:t>path</w:t>
+      </w:r>
+      <w:proofErr w:type="spellEnd"/>
+      <w:r>
+        <w:rPr>
+          <w:b/>
+          <w:bCs/>
+        </w:rPr>
+        <w:t>(</w:t>
+      </w:r>
+      <w:proofErr w:type="gramEnd"/>
+      <w:r>
+        <w:rPr>
+          <w:b/>
+          <w:bCs/>
+        </w:rPr>
+        <w:t>)</w:t>
       </w:r>
       <w:r>
         <w:rPr>
@@ -1711,12 +2201,37 @@
       <w:r>
         <w:tab/>
       </w:r>
-      <w:r>
-        <w:rPr>
-          <w:b/>
-          <w:bCs/>
-        </w:rPr>
-        <w:t>print_layer():</w:t>
+      <w:proofErr w:type="spellStart"/>
+      <w:r>
+        <w:rPr>
+          <w:b/>
+          <w:bCs/>
+        </w:rPr>
+        <w:t>print_</w:t>
+      </w:r>
+      <w:proofErr w:type="gramStart"/>
+      <w:r>
+        <w:rPr>
+          <w:b/>
+          <w:bCs/>
+        </w:rPr>
+        <w:t>layer</w:t>
+      </w:r>
+      <w:proofErr w:type="spellEnd"/>
+      <w:r>
+        <w:rPr>
+          <w:b/>
+          <w:bCs/>
+        </w:rPr>
+        <w:t>(</w:t>
+      </w:r>
+      <w:proofErr w:type="gramEnd"/>
+      <w:r>
+        <w:rPr>
+          <w:b/>
+          <w:bCs/>
+        </w:rPr>
+        <w:t>):</w:t>
       </w:r>
     </w:p>
     <w:p>
@@ -1764,20 +2279,53 @@
         <w:t>input class</w:t>
       </w:r>
       <w:r>
-        <w:t xml:space="preserve"> derives from the LeNetLayer and is simply used to reshape the data provided. </w:t>
+        <w:t xml:space="preserve"> derives from the </w:t>
+      </w:r>
+      <w:proofErr w:type="spellStart"/>
+      <w:r>
+        <w:t>LeNetLayer</w:t>
+      </w:r>
+      <w:proofErr w:type="spellEnd"/>
+      <w:r>
+        <w:t xml:space="preserve"> and is simply used to reshape the data provided. </w:t>
       </w:r>
     </w:p>
     <w:p>
       <w:pPr>
         <w:ind w:left="720" w:firstLine="720"/>
       </w:pPr>
+      <w:proofErr w:type="spellStart"/>
       <w:r>
         <w:rPr>
           <w:b/>
           <w:bCs/>
         </w:rPr>
         <w:lastRenderedPageBreak/>
-        <w:t>forward_prop():</w:t>
+        <w:t>forward_</w:t>
+      </w:r>
+      <w:proofErr w:type="gramStart"/>
+      <w:r>
+        <w:rPr>
+          <w:b/>
+          <w:bCs/>
+        </w:rPr>
+        <w:t>prop</w:t>
+      </w:r>
+      <w:proofErr w:type="spellEnd"/>
+      <w:r>
+        <w:rPr>
+          <w:b/>
+          <w:bCs/>
+        </w:rPr>
+        <w:t>(</w:t>
+      </w:r>
+      <w:proofErr w:type="gramEnd"/>
+      <w:r>
+        <w:rPr>
+          <w:b/>
+          <w:bCs/>
+        </w:rPr>
+        <w:t>):</w:t>
       </w:r>
     </w:p>
     <w:p>
@@ -1798,6 +2346,7 @@
       <w:pPr>
         <w:ind w:left="720" w:firstLine="720"/>
       </w:pPr>
+      <w:proofErr w:type="spellStart"/>
       <w:r>
         <w:rPr>
           <w:b/>
@@ -1810,7 +2359,31 @@
           <w:b/>
           <w:bCs/>
         </w:rPr>
-        <w:t>ard_prop():</w:t>
+        <w:t>ard_</w:t>
+      </w:r>
+      <w:proofErr w:type="gramStart"/>
+      <w:r>
+        <w:rPr>
+          <w:b/>
+          <w:bCs/>
+        </w:rPr>
+        <w:t>prop</w:t>
+      </w:r>
+      <w:proofErr w:type="spellEnd"/>
+      <w:r>
+        <w:rPr>
+          <w:b/>
+          <w:bCs/>
+        </w:rPr>
+        <w:t>(</w:t>
+      </w:r>
+      <w:proofErr w:type="gramEnd"/>
+      <w:r>
+        <w:rPr>
+          <w:b/>
+          <w:bCs/>
+        </w:rPr>
+        <w:t>):</w:t>
       </w:r>
     </w:p>
     <w:p>
@@ -1849,7 +2422,15 @@
         <w:t>convolution class</w:t>
       </w:r>
       <w:r>
-        <w:t xml:space="preserve"> derives from the LeNetLayer and is </w:t>
+        <w:t xml:space="preserve"> derives from the </w:t>
+      </w:r>
+      <w:proofErr w:type="spellStart"/>
+      <w:r>
+        <w:t>LeNetLayer</w:t>
+      </w:r>
+      <w:proofErr w:type="spellEnd"/>
+      <w:r>
+        <w:t xml:space="preserve"> and is </w:t>
       </w:r>
       <w:r>
         <w:t>used to perform the functions of a Convolutional Layer in a neural network.</w:t>
@@ -1859,12 +2440,37 @@
       <w:pPr>
         <w:ind w:left="720" w:firstLine="720"/>
       </w:pPr>
-      <w:r>
-        <w:rPr>
-          <w:b/>
-          <w:bCs/>
-        </w:rPr>
-        <w:t>forward_prop():</w:t>
+      <w:proofErr w:type="spellStart"/>
+      <w:r>
+        <w:rPr>
+          <w:b/>
+          <w:bCs/>
+        </w:rPr>
+        <w:t>forward_</w:t>
+      </w:r>
+      <w:proofErr w:type="gramStart"/>
+      <w:r>
+        <w:rPr>
+          <w:b/>
+          <w:bCs/>
+        </w:rPr>
+        <w:t>prop</w:t>
+      </w:r>
+      <w:proofErr w:type="spellEnd"/>
+      <w:r>
+        <w:rPr>
+          <w:b/>
+          <w:bCs/>
+        </w:rPr>
+        <w:t>(</w:t>
+      </w:r>
+      <w:proofErr w:type="gramEnd"/>
+      <w:r>
+        <w:rPr>
+          <w:b/>
+          <w:bCs/>
+        </w:rPr>
+        <w:t>):</w:t>
       </w:r>
     </w:p>
     <w:p>
@@ -1872,7 +2478,15 @@
         <w:ind w:left="1440" w:firstLine="720"/>
       </w:pPr>
       <w:r>
-        <w:t xml:space="preserve">During forward propagation, this function initializes an empty numpy array for the desired shape. </w:t>
+        <w:t xml:space="preserve">During forward propagation, this function initializes an empty </w:t>
+      </w:r>
+      <w:proofErr w:type="spellStart"/>
+      <w:r>
+        <w:t>numpy</w:t>
+      </w:r>
+      <w:proofErr w:type="spellEnd"/>
+      <w:r>
+        <w:t xml:space="preserve"> array for the desired shape. </w:t>
       </w:r>
       <w:r>
         <w:t>The input data and the vectors are reshaped using helper functions and the dot product is then taken. This is reshaped again to provide the necessary shape.</w:t>
@@ -1891,6 +2505,7 @@
       <w:pPr>
         <w:ind w:left="720" w:firstLine="720"/>
       </w:pPr>
+      <w:proofErr w:type="spellStart"/>
       <w:r>
         <w:rPr>
           <w:b/>
@@ -1903,7 +2518,31 @@
           <w:b/>
           <w:bCs/>
         </w:rPr>
-        <w:t>ard_prop():</w:t>
+        <w:t>ard_</w:t>
+      </w:r>
+      <w:proofErr w:type="gramStart"/>
+      <w:r>
+        <w:rPr>
+          <w:b/>
+          <w:bCs/>
+        </w:rPr>
+        <w:t>prop</w:t>
+      </w:r>
+      <w:proofErr w:type="spellEnd"/>
+      <w:r>
+        <w:rPr>
+          <w:b/>
+          <w:bCs/>
+        </w:rPr>
+        <w:t>(</w:t>
+      </w:r>
+      <w:proofErr w:type="gramEnd"/>
+      <w:r>
+        <w:rPr>
+          <w:b/>
+          <w:bCs/>
+        </w:rPr>
+        <w:t>):</w:t>
       </w:r>
     </w:p>
     <w:p>
@@ -1934,12 +2573,21 @@
           <w:bCs/>
         </w:rPr>
       </w:pPr>
-      <w:r>
-        <w:rPr>
-          <w:b/>
-          <w:bCs/>
-        </w:rPr>
-        <w:t>MaxPooling:</w:t>
+      <w:proofErr w:type="spellStart"/>
+      <w:r>
+        <w:rPr>
+          <w:b/>
+          <w:bCs/>
+        </w:rPr>
+        <w:t>MaxPooling</w:t>
+      </w:r>
+      <w:proofErr w:type="spellEnd"/>
+      <w:r>
+        <w:rPr>
+          <w:b/>
+          <w:bCs/>
+        </w:rPr>
+        <w:t>:</w:t>
       </w:r>
     </w:p>
     <w:p>
@@ -1948,7 +2596,31 @@
       </w:pPr>
       <w:r>
         <w:tab/>
-        <w:t xml:space="preserve">The MaxPooling class derives from the LeNetLayer and is used to perform the functions of a MaxPooling Layer in a neural network. This layer does not require </w:t>
+        <w:t xml:space="preserve">The </w:t>
+      </w:r>
+      <w:proofErr w:type="spellStart"/>
+      <w:r>
+        <w:t>MaxPooling</w:t>
+      </w:r>
+      <w:proofErr w:type="spellEnd"/>
+      <w:r>
+        <w:t xml:space="preserve"> class derives from the </w:t>
+      </w:r>
+      <w:proofErr w:type="spellStart"/>
+      <w:r>
+        <w:t>LeNetLayer</w:t>
+      </w:r>
+      <w:proofErr w:type="spellEnd"/>
+      <w:r>
+        <w:t xml:space="preserve"> and is used to perform the functions of a </w:t>
+      </w:r>
+      <w:proofErr w:type="spellStart"/>
+      <w:r>
+        <w:t>MaxPooling</w:t>
+      </w:r>
+      <w:proofErr w:type="spellEnd"/>
+      <w:r>
+        <w:t xml:space="preserve"> Layer in a neural network. This layer does not require </w:t>
       </w:r>
       <w:r>
         <w:t>the generation of weighted</w:t>
@@ -1961,12 +2633,37 @@
       <w:pPr>
         <w:ind w:left="720" w:firstLine="720"/>
       </w:pPr>
-      <w:r>
-        <w:rPr>
-          <w:b/>
-          <w:bCs/>
-        </w:rPr>
-        <w:t>forward_prop():</w:t>
+      <w:proofErr w:type="spellStart"/>
+      <w:r>
+        <w:rPr>
+          <w:b/>
+          <w:bCs/>
+        </w:rPr>
+        <w:t>forward_</w:t>
+      </w:r>
+      <w:proofErr w:type="gramStart"/>
+      <w:r>
+        <w:rPr>
+          <w:b/>
+          <w:bCs/>
+        </w:rPr>
+        <w:t>prop</w:t>
+      </w:r>
+      <w:proofErr w:type="spellEnd"/>
+      <w:r>
+        <w:rPr>
+          <w:b/>
+          <w:bCs/>
+        </w:rPr>
+        <w:t>(</w:t>
+      </w:r>
+      <w:proofErr w:type="gramEnd"/>
+      <w:r>
+        <w:rPr>
+          <w:b/>
+          <w:bCs/>
+        </w:rPr>
+        <w:t>):</w:t>
       </w:r>
     </w:p>
     <w:p>
@@ -1990,6 +2687,7 @@
       <w:pPr>
         <w:ind w:left="720" w:firstLine="720"/>
       </w:pPr>
+      <w:proofErr w:type="spellStart"/>
       <w:r>
         <w:rPr>
           <w:b/>
@@ -2002,7 +2700,31 @@
           <w:b/>
           <w:bCs/>
         </w:rPr>
-        <w:t>ard_prop():</w:t>
+        <w:t>ard_</w:t>
+      </w:r>
+      <w:proofErr w:type="gramStart"/>
+      <w:r>
+        <w:rPr>
+          <w:b/>
+          <w:bCs/>
+        </w:rPr>
+        <w:t>prop</w:t>
+      </w:r>
+      <w:proofErr w:type="spellEnd"/>
+      <w:r>
+        <w:rPr>
+          <w:b/>
+          <w:bCs/>
+        </w:rPr>
+        <w:t>(</w:t>
+      </w:r>
+      <w:proofErr w:type="gramEnd"/>
+      <w:r>
+        <w:rPr>
+          <w:b/>
+          <w:bCs/>
+        </w:rPr>
+        <w:t>):</w:t>
       </w:r>
     </w:p>
     <w:p>
@@ -2040,12 +2762,21 @@
           <w:bCs/>
         </w:rPr>
       </w:pPr>
-      <w:r>
-        <w:rPr>
-          <w:b/>
-          <w:bCs/>
-        </w:rPr>
-        <w:t>FullyConnected:</w:t>
+      <w:proofErr w:type="spellStart"/>
+      <w:r>
+        <w:rPr>
+          <w:b/>
+          <w:bCs/>
+        </w:rPr>
+        <w:t>FullyConnected</w:t>
+      </w:r>
+      <w:proofErr w:type="spellEnd"/>
+      <w:r>
+        <w:rPr>
+          <w:b/>
+          <w:bCs/>
+        </w:rPr>
+        <w:t>:</w:t>
       </w:r>
     </w:p>
     <w:p>
@@ -2054,19 +2785,68 @@
       </w:pPr>
       <w:r>
         <w:tab/>
-        <w:t>The fullyconnected class derives from the LeNetLayer and is used to perform the functions of a FullyConnected Layer in a neural network.</w:t>
+        <w:t xml:space="preserve">The </w:t>
+      </w:r>
+      <w:proofErr w:type="spellStart"/>
+      <w:r>
+        <w:t>fullyconnected</w:t>
+      </w:r>
+      <w:proofErr w:type="spellEnd"/>
+      <w:r>
+        <w:t xml:space="preserve"> class derives from the </w:t>
+      </w:r>
+      <w:proofErr w:type="spellStart"/>
+      <w:r>
+        <w:t>LeNetLayer</w:t>
+      </w:r>
+      <w:proofErr w:type="spellEnd"/>
+      <w:r>
+        <w:t xml:space="preserve"> and is used to perform the functions of a </w:t>
+      </w:r>
+      <w:proofErr w:type="spellStart"/>
+      <w:r>
+        <w:t>FullyConnected</w:t>
+      </w:r>
+      <w:proofErr w:type="spellEnd"/>
+      <w:r>
+        <w:t xml:space="preserve"> Layer in a neural network.</w:t>
       </w:r>
     </w:p>
     <w:p>
       <w:pPr>
         <w:ind w:left="720" w:firstLine="720"/>
       </w:pPr>
-      <w:r>
-        <w:rPr>
-          <w:b/>
-          <w:bCs/>
-        </w:rPr>
-        <w:t>forward_prop():</w:t>
+      <w:proofErr w:type="spellStart"/>
+      <w:r>
+        <w:rPr>
+          <w:b/>
+          <w:bCs/>
+        </w:rPr>
+        <w:t>forward_</w:t>
+      </w:r>
+      <w:proofErr w:type="gramStart"/>
+      <w:r>
+        <w:rPr>
+          <w:b/>
+          <w:bCs/>
+        </w:rPr>
+        <w:t>prop</w:t>
+      </w:r>
+      <w:proofErr w:type="spellEnd"/>
+      <w:r>
+        <w:rPr>
+          <w:b/>
+          <w:bCs/>
+        </w:rPr>
+        <w:t>(</w:t>
+      </w:r>
+      <w:proofErr w:type="gramEnd"/>
+      <w:r>
+        <w:rPr>
+          <w:b/>
+          <w:bCs/>
+        </w:rPr>
+        <w:t>):</w:t>
       </w:r>
     </w:p>
     <w:p>
@@ -2090,6 +2870,7 @@
       <w:pPr>
         <w:ind w:left="720" w:firstLine="720"/>
       </w:pPr>
+      <w:proofErr w:type="spellStart"/>
       <w:r>
         <w:rPr>
           <w:b/>
@@ -2102,7 +2883,31 @@
           <w:b/>
           <w:bCs/>
         </w:rPr>
-        <w:t>ard_prop():</w:t>
+        <w:t>ard_</w:t>
+      </w:r>
+      <w:proofErr w:type="gramStart"/>
+      <w:r>
+        <w:rPr>
+          <w:b/>
+          <w:bCs/>
+        </w:rPr>
+        <w:t>prop</w:t>
+      </w:r>
+      <w:proofErr w:type="spellEnd"/>
+      <w:r>
+        <w:rPr>
+          <w:b/>
+          <w:bCs/>
+        </w:rPr>
+        <w:t>(</w:t>
+      </w:r>
+      <w:proofErr w:type="gramEnd"/>
+      <w:r>
+        <w:rPr>
+          <w:b/>
+          <w:bCs/>
+        </w:rPr>
+        <w:t>):</w:t>
       </w:r>
     </w:p>
     <w:p>
@@ -2252,12 +3057,37 @@
       <w:r>
         <w:tab/>
       </w:r>
-      <w:r>
-        <w:rPr>
-          <w:b/>
-          <w:bCs/>
-        </w:rPr>
-        <w:t>print_net():</w:t>
+      <w:proofErr w:type="spellStart"/>
+      <w:r>
+        <w:rPr>
+          <w:b/>
+          <w:bCs/>
+        </w:rPr>
+        <w:t>print_</w:t>
+      </w:r>
+      <w:proofErr w:type="gramStart"/>
+      <w:r>
+        <w:rPr>
+          <w:b/>
+          <w:bCs/>
+        </w:rPr>
+        <w:t>net</w:t>
+      </w:r>
+      <w:proofErr w:type="spellEnd"/>
+      <w:r>
+        <w:rPr>
+          <w:b/>
+          <w:bCs/>
+        </w:rPr>
+        <w:t>(</w:t>
+      </w:r>
+      <w:proofErr w:type="gramEnd"/>
+      <w:r>
+        <w:rPr>
+          <w:b/>
+          <w:bCs/>
+        </w:rPr>
+        <w:t>):</w:t>
       </w:r>
     </w:p>
     <w:p>
@@ -2279,6 +3109,7 @@
       <w:r>
         <w:tab/>
       </w:r>
+      <w:proofErr w:type="spellStart"/>
       <w:r>
         <w:rPr>
           <w:b/>
@@ -2293,12 +3124,29 @@
         </w:rPr>
         <w:t>ntropy_</w:t>
       </w:r>
-      <w:r>
-        <w:rPr>
-          <w:b/>
-          <w:bCs/>
-        </w:rPr>
-        <w:t>loss():</w:t>
+      <w:proofErr w:type="gramStart"/>
+      <w:r>
+        <w:rPr>
+          <w:b/>
+          <w:bCs/>
+        </w:rPr>
+        <w:t>loss</w:t>
+      </w:r>
+      <w:proofErr w:type="spellEnd"/>
+      <w:r>
+        <w:rPr>
+          <w:b/>
+          <w:bCs/>
+        </w:rPr>
+        <w:t>(</w:t>
+      </w:r>
+      <w:proofErr w:type="gramEnd"/>
+      <w:r>
+        <w:rPr>
+          <w:b/>
+          <w:bCs/>
+        </w:rPr>
+        <w:t>):</w:t>
       </w:r>
     </w:p>
     <w:p>
@@ -2310,7 +3158,15 @@
         <w:t xml:space="preserve">The loss function is used to calculate the entropy loss after </w:t>
       </w:r>
       <w:r>
-        <w:t xml:space="preserve">the softmax function is applied on </w:t>
+        <w:t xml:space="preserve">the </w:t>
+      </w:r>
+      <w:proofErr w:type="spellStart"/>
+      <w:r>
+        <w:t>softmax</w:t>
+      </w:r>
+      <w:proofErr w:type="spellEnd"/>
+      <w:r>
+        <w:t xml:space="preserve"> function is applied on </w:t>
       </w:r>
       <w:r>
         <w:t>a step of forward propagation once the class probabilities have been obtained.</w:t>
@@ -2368,12 +3224,30 @@
       <w:r>
         <w:tab/>
       </w:r>
-      <w:r>
-        <w:rPr>
-          <w:b/>
-          <w:bCs/>
-        </w:rPr>
-        <w:t>softmax():</w:t>
+      <w:proofErr w:type="spellStart"/>
+      <w:proofErr w:type="gramStart"/>
+      <w:r>
+        <w:rPr>
+          <w:b/>
+          <w:bCs/>
+        </w:rPr>
+        <w:t>softmax</w:t>
+      </w:r>
+      <w:proofErr w:type="spellEnd"/>
+      <w:r>
+        <w:rPr>
+          <w:b/>
+          <w:bCs/>
+        </w:rPr>
+        <w:t>(</w:t>
+      </w:r>
+      <w:proofErr w:type="gramEnd"/>
+      <w:r>
+        <w:rPr>
+          <w:b/>
+          <w:bCs/>
+        </w:rPr>
+        <w:t>):</w:t>
       </w:r>
     </w:p>
     <w:p>
@@ -2382,7 +3256,23 @@
       </w:r>
       <w:r>
         <w:tab/>
-        <w:t>Given the final output from the last layer, the softmax function converts them into probabilities for each of the 10 classes using the softmax function.</w:t>
+        <w:t xml:space="preserve">Given the final output from the last layer, the </w:t>
+      </w:r>
+      <w:proofErr w:type="spellStart"/>
+      <w:r>
+        <w:t>softmax</w:t>
+      </w:r>
+      <w:proofErr w:type="spellEnd"/>
+      <w:r>
+        <w:t xml:space="preserve"> function converts them into probabilities for each of the 10 classes using the </w:t>
+      </w:r>
+      <w:proofErr w:type="spellStart"/>
+      <w:r>
+        <w:t>softmax</w:t>
+      </w:r>
+      <w:proofErr w:type="spellEnd"/>
+      <w:r>
+        <w:t xml:space="preserve"> function.</w:t>
       </w:r>
     </w:p>
     <w:p>
@@ -2443,12 +3333,37 @@
       <w:r>
         <w:tab/>
       </w:r>
-      <w:r>
-        <w:rPr>
-          <w:b/>
-          <w:bCs/>
-        </w:rPr>
-        <w:t>softmax_delta():</w:t>
+      <w:proofErr w:type="spellStart"/>
+      <w:r>
+        <w:rPr>
+          <w:b/>
+          <w:bCs/>
+        </w:rPr>
+        <w:t>softmax_</w:t>
+      </w:r>
+      <w:proofErr w:type="gramStart"/>
+      <w:r>
+        <w:rPr>
+          <w:b/>
+          <w:bCs/>
+        </w:rPr>
+        <w:t>delta</w:t>
+      </w:r>
+      <w:proofErr w:type="spellEnd"/>
+      <w:r>
+        <w:rPr>
+          <w:b/>
+          <w:bCs/>
+        </w:rPr>
+        <w:t>(</w:t>
+      </w:r>
+      <w:proofErr w:type="gramEnd"/>
+      <w:r>
+        <w:rPr>
+          <w:b/>
+          <w:bCs/>
+        </w:rPr>
+        <w:t>):</w:t>
       </w:r>
     </w:p>
     <w:p>
@@ -2467,7 +3382,23 @@
         <w:tab/>
       </w:r>
       <w:r>
-        <w:t>Before starting the backpropagation, the softmax delta function is used to transform the output classes using the derivative of the softmax function.</w:t>
+        <w:t xml:space="preserve">Before starting the backpropagation, the </w:t>
+      </w:r>
+      <w:proofErr w:type="spellStart"/>
+      <w:r>
+        <w:t>softmax</w:t>
+      </w:r>
+      <w:proofErr w:type="spellEnd"/>
+      <w:r>
+        <w:t xml:space="preserve"> delta function is used to transform the output classes using the derivative of the </w:t>
+      </w:r>
+      <w:proofErr w:type="spellStart"/>
+      <w:r>
+        <w:t>softmax</w:t>
+      </w:r>
+      <w:proofErr w:type="spellEnd"/>
+      <w:r>
+        <w:t xml:space="preserve"> function.</w:t>
       </w:r>
     </w:p>
     <w:p>
@@ -2532,12 +3463,37 @@
           <w:bCs/>
         </w:rPr>
       </w:pPr>
-      <w:r>
-        <w:rPr>
-          <w:b/>
-          <w:bCs/>
-        </w:rPr>
-        <w:t>one_hot_y():</w:t>
+      <w:proofErr w:type="spellStart"/>
+      <w:r>
+        <w:rPr>
+          <w:b/>
+          <w:bCs/>
+        </w:rPr>
+        <w:t>one_hot_</w:t>
+      </w:r>
+      <w:proofErr w:type="gramStart"/>
+      <w:r>
+        <w:rPr>
+          <w:b/>
+          <w:bCs/>
+        </w:rPr>
+        <w:t>y</w:t>
+      </w:r>
+      <w:proofErr w:type="spellEnd"/>
+      <w:r>
+        <w:rPr>
+          <w:b/>
+          <w:bCs/>
+        </w:rPr>
+        <w:t>(</w:t>
+      </w:r>
+      <w:proofErr w:type="gramEnd"/>
+      <w:r>
+        <w:rPr>
+          <w:b/>
+          <w:bCs/>
+        </w:rPr>
+        <w:t>):</w:t>
       </w:r>
     </w:p>
     <w:p>
@@ -2546,7 +3502,15 @@
       </w:r>
       <w:r>
         <w:tab/>
-        <w:t xml:space="preserve">This function is used to convert the categorical labels of the images into a one hot encoded numpy array for easier calculation of the entropy loss. </w:t>
+        <w:t xml:space="preserve">This function is used to convert the categorical labels of the images into a one hot encoded </w:t>
+      </w:r>
+      <w:proofErr w:type="spellStart"/>
+      <w:r>
+        <w:t>numpy</w:t>
+      </w:r>
+      <w:proofErr w:type="spellEnd"/>
+      <w:r>
+        <w:t xml:space="preserve"> array for easier calculation of the entropy loss. </w:t>
       </w:r>
     </w:p>
     <w:p>
@@ -2559,6 +3523,7 @@
       <w:r>
         <w:tab/>
       </w:r>
+      <w:proofErr w:type="spellStart"/>
       <w:r>
         <w:rPr>
           <w:b/>
@@ -2566,6 +3531,7 @@
         </w:rPr>
         <w:t>save_</w:t>
       </w:r>
+      <w:proofErr w:type="gramStart"/>
       <w:r>
         <w:rPr>
           <w:b/>
@@ -2573,12 +3539,21 @@
         </w:rPr>
         <w:t>layers</w:t>
       </w:r>
-      <w:r>
-        <w:rPr>
-          <w:b/>
-          <w:bCs/>
-        </w:rPr>
-        <w:t>():</w:t>
+      <w:proofErr w:type="spellEnd"/>
+      <w:r>
+        <w:rPr>
+          <w:b/>
+          <w:bCs/>
+        </w:rPr>
+        <w:t>(</w:t>
+      </w:r>
+      <w:proofErr w:type="gramEnd"/>
+      <w:r>
+        <w:rPr>
+          <w:b/>
+          <w:bCs/>
+        </w:rPr>
+        <w:t>):</w:t>
       </w:r>
     </w:p>
     <w:p>
@@ -2587,7 +3562,15 @@
       </w:r>
       <w:r>
         <w:tab/>
-        <w:t xml:space="preserve">This function saves the co-efficients of the convolutional and the fully </w:t>
+        <w:t>This function saves the co-</w:t>
+      </w:r>
+      <w:proofErr w:type="spellStart"/>
+      <w:r>
+        <w:t>efficients</w:t>
+      </w:r>
+      <w:proofErr w:type="spellEnd"/>
+      <w:r>
+        <w:t xml:space="preserve"> of the convolutional and the fully </w:t>
       </w:r>
       <w:r>
         <w:t>connected</w:t>
@@ -2606,12 +3589,37 @@
       <w:r>
         <w:tab/>
       </w:r>
-      <w:r>
-        <w:rPr>
-          <w:b/>
-          <w:bCs/>
-        </w:rPr>
-        <w:t>Forward_Propagation():</w:t>
+      <w:proofErr w:type="spellStart"/>
+      <w:r>
+        <w:rPr>
+          <w:b/>
+          <w:bCs/>
+        </w:rPr>
+        <w:t>Forward_</w:t>
+      </w:r>
+      <w:proofErr w:type="gramStart"/>
+      <w:r>
+        <w:rPr>
+          <w:b/>
+          <w:bCs/>
+        </w:rPr>
+        <w:t>Propagation</w:t>
+      </w:r>
+      <w:proofErr w:type="spellEnd"/>
+      <w:r>
+        <w:rPr>
+          <w:b/>
+          <w:bCs/>
+        </w:rPr>
+        <w:t>(</w:t>
+      </w:r>
+      <w:proofErr w:type="gramEnd"/>
+      <w:r>
+        <w:rPr>
+          <w:b/>
+          <w:bCs/>
+        </w:rPr>
+        <w:t>):</w:t>
       </w:r>
     </w:p>
     <w:p>
@@ -2679,12 +3687,37 @@
         <w:lastRenderedPageBreak/>
         <w:tab/>
       </w:r>
-      <w:r>
-        <w:rPr>
-          <w:b/>
-          <w:bCs/>
-        </w:rPr>
-        <w:t>Back_Propagation():</w:t>
+      <w:proofErr w:type="spellStart"/>
+      <w:r>
+        <w:rPr>
+          <w:b/>
+          <w:bCs/>
+        </w:rPr>
+        <w:t>Back_</w:t>
+      </w:r>
+      <w:proofErr w:type="gramStart"/>
+      <w:r>
+        <w:rPr>
+          <w:b/>
+          <w:bCs/>
+        </w:rPr>
+        <w:t>Propagation</w:t>
+      </w:r>
+      <w:proofErr w:type="spellEnd"/>
+      <w:r>
+        <w:rPr>
+          <w:b/>
+          <w:bCs/>
+        </w:rPr>
+        <w:t>(</w:t>
+      </w:r>
+      <w:proofErr w:type="gramEnd"/>
+      <w:r>
+        <w:rPr>
+          <w:b/>
+          <w:bCs/>
+        </w:rPr>
+        <w:t>):</w:t>
       </w:r>
     </w:p>
     <w:p>
@@ -2797,7 +3830,23 @@
           <w:bCs/>
         </w:rPr>
         <w:tab/>
-        <w:t>im2col():</w:t>
+        <w:t>im2</w:t>
+      </w:r>
+      <w:proofErr w:type="gramStart"/>
+      <w:r>
+        <w:rPr>
+          <w:b/>
+          <w:bCs/>
+        </w:rPr>
+        <w:t>col(</w:t>
+      </w:r>
+      <w:proofErr w:type="gramEnd"/>
+      <w:r>
+        <w:rPr>
+          <w:b/>
+          <w:bCs/>
+        </w:rPr>
+        <w:t>):</w:t>
       </w:r>
     </w:p>
     <w:p>
@@ -2828,7 +3877,23 @@
           <w:b/>
           <w:bCs/>
         </w:rPr>
-        <w:t>col2im():</w:t>
+        <w:t>col2</w:t>
+      </w:r>
+      <w:proofErr w:type="gramStart"/>
+      <w:r>
+        <w:rPr>
+          <w:b/>
+          <w:bCs/>
+        </w:rPr>
+        <w:t>im(</w:t>
+      </w:r>
+      <w:proofErr w:type="gramEnd"/>
+      <w:r>
+        <w:rPr>
+          <w:b/>
+          <w:bCs/>
+        </w:rPr>
+        <w:t>):</w:t>
       </w:r>
     </w:p>
     <w:p>
@@ -3003,6 +4068,8 @@
           <w:bCs/>
         </w:rPr>
       </w:pPr>
+      <w:proofErr w:type="spellStart"/>
+      <w:proofErr w:type="gramStart"/>
       <w:r>
         <w:rPr>
           <w:b/>
@@ -3010,6 +4077,8 @@
         </w:rPr>
         <w:t>config.yaml</w:t>
       </w:r>
+      <w:proofErr w:type="spellEnd"/>
+      <w:proofErr w:type="gramEnd"/>
     </w:p>
     <w:p>
       <w:pPr>
@@ -3061,8 +4130,18 @@
         </w:numPr>
       </w:pPr>
       <w:r>
-        <w:t xml:space="preserve">The activation method within layers (ReLU/Sigmoid/tanh) is passed as an argument to the function. The default value is added in </w:t>
-      </w:r>
+        <w:t>The activation method within layers (</w:t>
+      </w:r>
+      <w:proofErr w:type="spellStart"/>
+      <w:r>
+        <w:t>ReLU</w:t>
+      </w:r>
+      <w:proofErr w:type="spellEnd"/>
+      <w:r>
+        <w:t xml:space="preserve">/Sigmoid/tanh) is passed as an argument to the function. The default value is added in </w:t>
+      </w:r>
+      <w:proofErr w:type="spellStart"/>
+      <w:proofErr w:type="gramStart"/>
       <w:r>
         <w:rPr>
           <w:b/>
@@ -3070,8 +4149,18 @@
         </w:rPr>
         <w:t>config.yaml</w:t>
       </w:r>
-      <w:r>
-        <w:t xml:space="preserve"> as ReLU.</w:t>
+      <w:proofErr w:type="spellEnd"/>
+      <w:proofErr w:type="gramEnd"/>
+      <w:r>
+        <w:t xml:space="preserve"> as </w:t>
+      </w:r>
+      <w:proofErr w:type="spellStart"/>
+      <w:r>
+        <w:t>ReLU</w:t>
+      </w:r>
+      <w:proofErr w:type="spellEnd"/>
+      <w:r>
+        <w:t>.</w:t>
       </w:r>
     </w:p>
     <w:p>
@@ -3361,8 +4450,13 @@
         </w:numPr>
       </w:pPr>
       <w:r>
-        <w:t>For loops over the image to calculate dot products. This took 5 minutes/mini-batch</w:t>
-      </w:r>
+        <w:t>For loops over the image to calculate dot products. This took 5 minutes/</w:t>
+      </w:r>
+      <w:proofErr w:type="gramStart"/>
+      <w:r>
+        <w:t>mini-batch</w:t>
+      </w:r>
+      <w:proofErr w:type="gramEnd"/>
     </w:p>
     <w:p>
       <w:pPr>
@@ -3372,9 +4466,27 @@
           <w:numId w:val="19"/>
         </w:numPr>
       </w:pPr>
-      <w:r>
-        <w:t>Scipy’s signal.convolve2d. This took 1 minute/mini-batch</w:t>
-      </w:r>
+      <w:proofErr w:type="spellStart"/>
+      <w:r>
+        <w:t>Scipy’s</w:t>
+      </w:r>
+      <w:proofErr w:type="spellEnd"/>
+      <w:r>
+        <w:t xml:space="preserve"> </w:t>
+      </w:r>
+      <w:proofErr w:type="gramStart"/>
+      <w:r>
+        <w:t>signal.convolve</w:t>
+      </w:r>
+      <w:proofErr w:type="gramEnd"/>
+      <w:r>
+        <w:t>2d. This took 1 minute/</w:t>
+      </w:r>
+      <w:proofErr w:type="gramStart"/>
+      <w:r>
+        <w:t>mini-batch</w:t>
+      </w:r>
+      <w:proofErr w:type="gramEnd"/>
     </w:p>
     <w:p>
       <w:pPr>
@@ -3385,13 +4497,23 @@
         </w:numPr>
       </w:pPr>
       <w:r>
-        <w:t>Dot product using Python version of MATLAB vectorizations. This took 1second/mini-batch</w:t>
-      </w:r>
-    </w:p>
-    <w:p>
+        <w:t>Dot product using Python version of MATLAB vectorizations. This took 1second/</w:t>
+      </w:r>
+      <w:proofErr w:type="gramStart"/>
+      <w:r>
+        <w:t>mini-batch</w:t>
+      </w:r>
+      <w:proofErr w:type="gramEnd"/>
+    </w:p>
+    <w:p>
+      <w:proofErr w:type="gramStart"/>
       <w:r>
         <w:lastRenderedPageBreak/>
-        <w:t>Thus the speed of every mini-batch was reduced to 1 second and the total time to process an epoch 2 minutes.</w:t>
+        <w:t>Thus</w:t>
+      </w:r>
+      <w:proofErr w:type="gramEnd"/>
+      <w:r>
+        <w:t xml:space="preserve"> the speed of every mini-batch was reduced to 1 second and the total time to process an epoch 2 minutes.</w:t>
       </w:r>
     </w:p>
     <w:p>
@@ -3418,7 +4540,15 @@
     </w:p>
     <w:p>
       <w:r>
-        <w:t>The one hot encoded input labels are first passed through the softmax_delta function, the results of which are fed through the layers sequentially in the matrix.</w:t>
+        <w:t xml:space="preserve">The one hot encoded input labels are first passed through the </w:t>
+      </w:r>
+      <w:proofErr w:type="spellStart"/>
+      <w:r>
+        <w:t>softmax_delta</w:t>
+      </w:r>
+      <w:proofErr w:type="spellEnd"/>
+      <w:r>
+        <w:t xml:space="preserve"> function, the results of which are fed through the layers sequentially in the matrix.</w:t>
       </w:r>
     </w:p>
     <w:p>
@@ -3666,6 +4796,7 @@
                 <w:u w:val="single"/>
               </w:rPr>
             </w:pPr>
+            <w:proofErr w:type="spellStart"/>
             <w:r>
               <w:rPr>
                 <w:b/>
@@ -3673,7 +4804,16 @@
                 <w:u w:val="single"/>
               </w:rPr>
               <w:lastRenderedPageBreak/>
-              <w:t>MaxPooling Layer</w:t>
+              <w:t>MaxPooling</w:t>
+            </w:r>
+            <w:proofErr w:type="spellEnd"/>
+            <w:r>
+              <w:rPr>
+                <w:b/>
+                <w:bCs/>
+                <w:u w:val="single"/>
+              </w:rPr>
+              <w:t xml:space="preserve"> Layer</w:t>
             </w:r>
           </w:p>
           <w:p>
@@ -3848,6 +4988,7 @@
                 <w:u w:val="single"/>
               </w:rPr>
             </w:pPr>
+            <w:proofErr w:type="spellStart"/>
             <w:r>
               <w:rPr>
                 <w:b/>
@@ -3856,6 +4997,7 @@
               </w:rPr>
               <w:t>FullyConnected</w:t>
             </w:r>
+            <w:proofErr w:type="spellEnd"/>
             <w:r>
               <w:rPr>
                 <w:b/>
@@ -4055,6 +5197,7 @@
                 <w:u w:val="single"/>
               </w:rPr>
             </w:pPr>
+            <w:proofErr w:type="spellStart"/>
             <w:r>
               <w:rPr>
                 <w:b/>
@@ -4064,6 +5207,7 @@
               <w:lastRenderedPageBreak/>
               <w:t>ReLU</w:t>
             </w:r>
+            <w:proofErr w:type="spellEnd"/>
           </w:p>
           <w:p>
             <w:pPr>
@@ -4578,6 +5722,7 @@
                 <w:u w:val="single"/>
               </w:rPr>
             </w:pPr>
+            <w:proofErr w:type="spellStart"/>
             <w:r>
               <w:rPr>
                 <w:b/>
@@ -4586,6 +5731,7 @@
               </w:rPr>
               <w:t>Softmax</w:t>
             </w:r>
+            <w:proofErr w:type="spellEnd"/>
           </w:p>
           <w:p/>
           <w:p>
@@ -4605,6 +5751,9 @@
           </w:p>
           <w:p>
             <w:r>
+              <w:rPr>
+                <w:noProof/>
+              </w:rPr>
               <w:drawing>
                 <wp:inline distT="0" distB="0" distL="0" distR="0" wp14:anchorId="15092BC9" wp14:editId="4E92D697">
                   <wp:extent cx="1447800" cy="862974"/>
@@ -4668,6 +5817,7 @@
               <w:rPr>
                 <w:b/>
                 <w:bCs/>
+                <w:noProof/>
               </w:rPr>
               <w:drawing>
                 <wp:inline distT="0" distB="0" distL="0" distR="0" wp14:anchorId="3242152D" wp14:editId="2C333897">
@@ -5819,7 +6969,15 @@
         <w:t xml:space="preserve">Further experiments were carried out </w:t>
       </w:r>
       <w:r>
-        <w:t>to test the model with the different types of activation functions constructed. The results were compared across the 3 activation functions tested, the ReLU, the Sigmoid and the tanh</w:t>
+        <w:t xml:space="preserve">to test the model with the different types of activation functions constructed. The results were compared across the 3 activation functions tested, the </w:t>
+      </w:r>
+      <w:proofErr w:type="spellStart"/>
+      <w:r>
+        <w:t>ReLU</w:t>
+      </w:r>
+      <w:proofErr w:type="spellEnd"/>
+      <w:r>
+        <w:t>, the Sigmoid and the tanh</w:t>
       </w:r>
       <w:r>
         <w:t>, which led to interesting observations</w:t>
@@ -5831,7 +6989,15 @@
     <w:p>
       <w:r>
         <w:tab/>
-        <w:t xml:space="preserve">The ReLU activation function provides us with the best performance </w:t>
+        <w:t xml:space="preserve">The </w:t>
+      </w:r>
+      <w:proofErr w:type="spellStart"/>
+      <w:r>
+        <w:t>ReLU</w:t>
+      </w:r>
+      <w:proofErr w:type="spellEnd"/>
+      <w:r>
+        <w:t xml:space="preserve"> activation function provides us with the best performance </w:t>
       </w:r>
       <w:r>
         <w:t xml:space="preserve">across all 3 activation functions </w:t>
@@ -5888,6 +7054,7 @@
             <w:tcW w:w="8988" w:type="dxa"/>
           </w:tcPr>
           <w:p>
+            <w:proofErr w:type="spellStart"/>
             <w:r>
               <w:rPr>
                 <w:b/>
@@ -5895,6 +7062,7 @@
               </w:rPr>
               <w:t>ReLU</w:t>
             </w:r>
+            <w:proofErr w:type="spellEnd"/>
             <w:r>
               <w:rPr>
                 <w:b/>
@@ -6207,7 +7375,48 @@
           <w:color w:val="323232"/>
           <w:shd w:val="clear" w:color="auto" w:fill="FFFFFF"/>
         </w:rPr>
-        <w:t>. Bejing ; Sebastopol, CA: OReilly Media, Inc.</w:t>
+        <w:t xml:space="preserve">. </w:t>
+      </w:r>
+      <w:proofErr w:type="spellStart"/>
+      <w:proofErr w:type="gramStart"/>
+      <w:r>
+        <w:rPr>
+          <w:color w:val="323232"/>
+          <w:shd w:val="clear" w:color="auto" w:fill="FFFFFF"/>
+        </w:rPr>
+        <w:t>Bejing</w:t>
+      </w:r>
+      <w:proofErr w:type="spellEnd"/>
+      <w:r>
+        <w:rPr>
+          <w:color w:val="323232"/>
+          <w:shd w:val="clear" w:color="auto" w:fill="FFFFFF"/>
+        </w:rPr>
+        <w:t xml:space="preserve"> ;</w:t>
+      </w:r>
+      <w:proofErr w:type="gramEnd"/>
+      <w:r>
+        <w:rPr>
+          <w:color w:val="323232"/>
+          <w:shd w:val="clear" w:color="auto" w:fill="FFFFFF"/>
+        </w:rPr>
+        <w:t xml:space="preserve"> Sebastopol, CA: </w:t>
+      </w:r>
+      <w:proofErr w:type="spellStart"/>
+      <w:r>
+        <w:rPr>
+          <w:color w:val="323232"/>
+          <w:shd w:val="clear" w:color="auto" w:fill="FFFFFF"/>
+        </w:rPr>
+        <w:t>OReilly</w:t>
+      </w:r>
+      <w:proofErr w:type="spellEnd"/>
+      <w:r>
+        <w:rPr>
+          <w:color w:val="323232"/>
+          <w:shd w:val="clear" w:color="auto" w:fill="FFFFFF"/>
+        </w:rPr>
+        <w:t xml:space="preserve"> Media, Inc.</w:t>
       </w:r>
     </w:p>
     <w:sectPr>
@@ -9133,7 +10342,7 @@
 </file>
 
 <file path=customXml/itemProps1.xml><?xml version="1.0" encoding="utf-8"?>
-<ds:datastoreItem xmlns:ds="http://schemas.openxmlformats.org/officeDocument/2006/customXml" ds:itemID="{9BBB481B-E88E-493C-898A-E3AA51C14338}">
+<ds:datastoreItem xmlns:ds="http://schemas.openxmlformats.org/officeDocument/2006/customXml" ds:itemID="{FF72D23B-91ED-4C87-8E81-6D62518B47CD}">
   <ds:schemaRefs>
     <ds:schemaRef ds:uri="http://schemas.openxmlformats.org/officeDocument/2006/bibliography"/>
   </ds:schemaRefs>

</xml_diff>